<commit_message>
worked on program executor
</commit_message>
<xml_diff>
--- a/Codes/Bilal/TempleForImmediateClass_Bilal.docx
+++ b/Codes/Bilal/TempleForImmediateClass_Bilal.docx
@@ -69,9 +69,11 @@
             <w:pPr>
               <w:jc w:val="both"/>
             </w:pPr>
+            <w:proofErr w:type="spellStart"/>
             <w:r>
               <w:t>iLock</w:t>
             </w:r>
+            <w:proofErr w:type="spellEnd"/>
           </w:p>
         </w:tc>
         <w:tc>
@@ -83,8 +85,13 @@
               <w:jc w:val="both"/>
               <w:cnfStyle w:val="000000000000" w:firstRow="0" w:lastRow="0" w:firstColumn="0" w:lastColumn="0" w:oddVBand="0" w:evenVBand="0" w:oddHBand="0" w:evenHBand="0" w:firstRowFirstColumn="0" w:firstRowLastColumn="0" w:lastRowFirstColumn="0" w:lastRowLastColumn="0"/>
             </w:pPr>
-            <w:r>
-              <w:t>ILock *</w:t>
+            <w:proofErr w:type="spellStart"/>
+            <w:r>
+              <w:t>ILock</w:t>
+            </w:r>
+            <w:proofErr w:type="spellEnd"/>
+            <w:r>
+              <w:t xml:space="preserve"> *</w:t>
             </w:r>
             <w:r>
               <w:t xml:space="preserve"> </w:t>
@@ -100,14 +107,51 @@
               <w:jc w:val="both"/>
               <w:cnfStyle w:val="000000000000" w:firstRow="0" w:lastRow="0" w:firstColumn="0" w:lastColumn="0" w:oddVBand="0" w:evenVBand="0" w:oddHBand="0" w:evenHBand="0" w:firstRowFirstColumn="0" w:firstRowLastColumn="0" w:lastRowFirstColumn="0" w:lastRowLastColumn="0"/>
             </w:pPr>
-            <w:r>
-              <w:t xml:space="preserve">iLock is a pointer to a ILock type interface which is implemented in the HardwareControl class. </w:t>
-            </w:r>
-            <w:r>
-              <w:t>The iLock will essentially po</w:t>
-            </w:r>
-            <w:r>
-              <w:t>int to a HardwareControl object which it can use to interact with the hardware IO.</w:t>
+            <w:proofErr w:type="spellStart"/>
+            <w:r>
+              <w:t>iLock</w:t>
+            </w:r>
+            <w:proofErr w:type="spellEnd"/>
+            <w:r>
+              <w:t xml:space="preserve"> is a pointer to a </w:t>
+            </w:r>
+            <w:proofErr w:type="spellStart"/>
+            <w:r>
+              <w:t>ILock</w:t>
+            </w:r>
+            <w:proofErr w:type="spellEnd"/>
+            <w:r>
+              <w:t xml:space="preserve"> type interface which is implemented in the </w:t>
+            </w:r>
+            <w:proofErr w:type="spellStart"/>
+            <w:r>
+              <w:t>HardwareControl</w:t>
+            </w:r>
+            <w:proofErr w:type="spellEnd"/>
+            <w:r>
+              <w:t xml:space="preserve"> class. </w:t>
+            </w:r>
+            <w:r>
+              <w:t xml:space="preserve">The </w:t>
+            </w:r>
+            <w:proofErr w:type="spellStart"/>
+            <w:r>
+              <w:t>iLock</w:t>
+            </w:r>
+            <w:proofErr w:type="spellEnd"/>
+            <w:r>
+              <w:t xml:space="preserve"> will essentially po</w:t>
+            </w:r>
+            <w:r>
+              <w:t xml:space="preserve">int to a </w:t>
+            </w:r>
+            <w:proofErr w:type="spellStart"/>
+            <w:r>
+              <w:t>HardwareControl</w:t>
+            </w:r>
+            <w:proofErr w:type="spellEnd"/>
+            <w:r>
+              <w:t xml:space="preserve"> object which it can use to interact with the hardware IO.</w:t>
             </w:r>
           </w:p>
         </w:tc>
@@ -236,11 +280,16 @@
               <w:t>Lock</w:t>
             </w:r>
             <w:r>
-              <w:t>(I</w:t>
+              <w:t>(</w:t>
+            </w:r>
+            <w:proofErr w:type="spellStart"/>
+            <w:r>
+              <w:t>I</w:t>
             </w:r>
             <w:r>
               <w:t>Lock</w:t>
             </w:r>
+            <w:proofErr w:type="spellEnd"/>
             <w:r>
               <w:t xml:space="preserve"> *) </w:t>
             </w:r>
@@ -259,8 +308,33 @@
                 <w:b w:val="0"/>
                 <w:i/>
               </w:rPr>
-              <w:t xml:space="preserve"> which takes an ILock pointer and assigns it to iLock</w:t>
-            </w:r>
+              <w:t xml:space="preserve"> which takes an </w:t>
+            </w:r>
+            <w:proofErr w:type="spellStart"/>
+            <w:r>
+              <w:rPr>
+                <w:b w:val="0"/>
+                <w:i/>
+              </w:rPr>
+              <w:t>ILock</w:t>
+            </w:r>
+            <w:proofErr w:type="spellEnd"/>
+            <w:r>
+              <w:rPr>
+                <w:b w:val="0"/>
+                <w:i/>
+              </w:rPr>
+              <w:t xml:space="preserve"> pointer and assigns it to </w:t>
+            </w:r>
+            <w:proofErr w:type="spellStart"/>
+            <w:r>
+              <w:rPr>
+                <w:b w:val="0"/>
+                <w:i/>
+              </w:rPr>
+              <w:t>iLock</w:t>
+            </w:r>
+            <w:proofErr w:type="spellEnd"/>
           </w:p>
         </w:tc>
       </w:tr>
@@ -278,9 +352,11 @@
             <w:pPr>
               <w:jc w:val="both"/>
             </w:pPr>
+            <w:proofErr w:type="spellStart"/>
             <w:r>
               <w:t>lockMachine</w:t>
             </w:r>
+            <w:proofErr w:type="spellEnd"/>
             <w:r>
               <w:t xml:space="preserve">() : </w:t>
             </w:r>
@@ -334,9 +410,11 @@
             <w:pPr>
               <w:jc w:val="both"/>
             </w:pPr>
+            <w:proofErr w:type="spellStart"/>
             <w:r>
               <w:t>checkLock</w:t>
             </w:r>
+            <w:proofErr w:type="spellEnd"/>
             <w:r>
               <w:t>(): Boolean</w:t>
             </w:r>
@@ -369,9 +447,11 @@
             <w:pPr>
               <w:jc w:val="both"/>
             </w:pPr>
+            <w:proofErr w:type="spellStart"/>
             <w:r>
               <w:t>setLock</w:t>
             </w:r>
+            <w:proofErr w:type="spellEnd"/>
             <w:r>
               <w:t>(</w:t>
             </w:r>
@@ -421,14 +501,21 @@
             <w:pPr>
               <w:jc w:val="both"/>
             </w:pPr>
+            <w:proofErr w:type="spellStart"/>
             <w:r>
               <w:t>setInterface</w:t>
             </w:r>
+            <w:proofErr w:type="spellEnd"/>
             <w:r>
               <w:t>(</w:t>
             </w:r>
-            <w:r>
-              <w:t>ILock *</w:t>
+            <w:proofErr w:type="spellStart"/>
+            <w:r>
+              <w:t>ILock</w:t>
+            </w:r>
+            <w:proofErr w:type="spellEnd"/>
+            <w:r>
+              <w:t xml:space="preserve"> *</w:t>
             </w:r>
             <w:r>
               <w:t>) : void</w:t>
@@ -448,7 +535,55 @@
                 <w:i/>
               </w:rPr>
               <w:lastRenderedPageBreak/>
-              <w:t>Assigns the pointer to ILock object(actually HardwareControl object) in its argument to the iLock property.</w:t>
+              <w:t xml:space="preserve">Assigns the pointer to </w:t>
+            </w:r>
+            <w:proofErr w:type="spellStart"/>
+            <w:r>
+              <w:rPr>
+                <w:b w:val="0"/>
+                <w:i/>
+              </w:rPr>
+              <w:t>ILock</w:t>
+            </w:r>
+            <w:proofErr w:type="spellEnd"/>
+            <w:r>
+              <w:rPr>
+                <w:b w:val="0"/>
+                <w:i/>
+              </w:rPr>
+              <w:t xml:space="preserve"> object(actually </w:t>
+            </w:r>
+            <w:proofErr w:type="spellStart"/>
+            <w:r>
+              <w:rPr>
+                <w:b w:val="0"/>
+                <w:i/>
+              </w:rPr>
+              <w:t>HardwareControl</w:t>
+            </w:r>
+            <w:proofErr w:type="spellEnd"/>
+            <w:r>
+              <w:rPr>
+                <w:b w:val="0"/>
+                <w:i/>
+              </w:rPr>
+              <w:t xml:space="preserve"> object) in its argument to the </w:t>
+            </w:r>
+            <w:proofErr w:type="spellStart"/>
+            <w:r>
+              <w:rPr>
+                <w:b w:val="0"/>
+                <w:i/>
+              </w:rPr>
+              <w:t>iLock</w:t>
+            </w:r>
+            <w:proofErr w:type="spellEnd"/>
+            <w:r>
+              <w:rPr>
+                <w:b w:val="0"/>
+                <w:i/>
+              </w:rPr>
+              <w:t xml:space="preserve"> property.</w:t>
             </w:r>
           </w:p>
         </w:tc>
@@ -496,10 +631,7 @@
         <w:jc w:val="both"/>
       </w:pPr>
       <w:r>
-        <w:t>SOAP</w:t>
-      </w:r>
-      <w:r>
-        <w:t xml:space="preserve"> CLASS</w:t>
+        <w:t>SOAP CLASS</w:t>
       </w:r>
     </w:p>
     <w:p>
@@ -551,12 +683,14 @@
             <w:pPr>
               <w:jc w:val="both"/>
             </w:pPr>
+            <w:proofErr w:type="spellStart"/>
             <w:r>
               <w:t>i</w:t>
             </w:r>
             <w:r>
               <w:t>Soap</w:t>
             </w:r>
+            <w:proofErr w:type="spellEnd"/>
           </w:p>
         </w:tc>
         <w:tc>
@@ -568,12 +702,14 @@
               <w:jc w:val="both"/>
               <w:cnfStyle w:val="000000000000" w:firstRow="0" w:lastRow="0" w:firstColumn="0" w:lastColumn="0" w:oddVBand="0" w:evenVBand="0" w:oddHBand="0" w:evenHBand="0" w:firstRowFirstColumn="0" w:firstRowLastColumn="0" w:lastRowFirstColumn="0" w:lastRowLastColumn="0"/>
             </w:pPr>
+            <w:proofErr w:type="spellStart"/>
             <w:r>
               <w:t>I</w:t>
             </w:r>
             <w:r>
               <w:t>Soap</w:t>
             </w:r>
+            <w:proofErr w:type="spellEnd"/>
             <w:r>
               <w:t xml:space="preserve"> * </w:t>
             </w:r>
@@ -588,12 +724,14 @@
               <w:jc w:val="both"/>
               <w:cnfStyle w:val="000000000000" w:firstRow="0" w:lastRow="0" w:firstColumn="0" w:lastColumn="0" w:oddVBand="0" w:evenVBand="0" w:oddHBand="0" w:evenHBand="0" w:firstRowFirstColumn="0" w:firstRowLastColumn="0" w:lastRowFirstColumn="0" w:lastRowLastColumn="0"/>
             </w:pPr>
+            <w:proofErr w:type="spellStart"/>
             <w:r>
               <w:t>i</w:t>
             </w:r>
             <w:r>
               <w:t>Soap</w:t>
             </w:r>
+            <w:proofErr w:type="spellEnd"/>
             <w:r>
               <w:t xml:space="preserve"> is a pointer to a</w:t>
             </w:r>
@@ -601,19 +739,45 @@
               <w:t>n</w:t>
             </w:r>
             <w:r>
-              <w:t xml:space="preserve"> I</w:t>
+              <w:t xml:space="preserve"> </w:t>
+            </w:r>
+            <w:proofErr w:type="spellStart"/>
+            <w:r>
+              <w:t>I</w:t>
             </w:r>
             <w:r>
               <w:t>Soap</w:t>
             </w:r>
-            <w:r>
-              <w:t xml:space="preserve"> type interface which is implemented in the HardwareControl class. The i</w:t>
+            <w:proofErr w:type="spellEnd"/>
+            <w:r>
+              <w:t xml:space="preserve"> type interface which is implemented in the </w:t>
+            </w:r>
+            <w:proofErr w:type="spellStart"/>
+            <w:r>
+              <w:t>HardwareControl</w:t>
+            </w:r>
+            <w:proofErr w:type="spellEnd"/>
+            <w:r>
+              <w:t xml:space="preserve"> class. The </w:t>
+            </w:r>
+            <w:proofErr w:type="spellStart"/>
+            <w:r>
+              <w:t>i</w:t>
             </w:r>
             <w:r>
               <w:t>Soap</w:t>
             </w:r>
-            <w:r>
-              <w:t xml:space="preserve"> will essentially point to a HardwareControl object which it can use to interact with the hardware IO.</w:t>
+            <w:proofErr w:type="spellEnd"/>
+            <w:r>
+              <w:t xml:space="preserve"> will essentially point to a </w:t>
+            </w:r>
+            <w:proofErr w:type="spellStart"/>
+            <w:r>
+              <w:t>HardwareControl</w:t>
+            </w:r>
+            <w:proofErr w:type="spellEnd"/>
+            <w:r>
+              <w:t xml:space="preserve"> object which it can use to interact with the hardware IO.</w:t>
             </w:r>
           </w:p>
         </w:tc>
@@ -719,19 +883,7 @@
               <w:cnfStyle w:val="000000000000" w:firstRow="0" w:lastRow="0" w:firstColumn="0" w:lastColumn="0" w:oddVBand="0" w:evenVBand="0" w:oddHBand="0" w:evenHBand="0" w:firstRowFirstColumn="0" w:firstRowLastColumn="0" w:lastRowFirstColumn="0" w:lastRowLastColumn="0"/>
             </w:pPr>
             <w:r>
-              <w:t xml:space="preserve">The </w:t>
-            </w:r>
-            <w:r>
-              <w:t>soapCpt2</w:t>
-            </w:r>
-            <w:r>
-              <w:t xml:space="preserve"> is a Boolean property that describes the status of the soap compartment </w:t>
-            </w:r>
-            <w:r>
-              <w:t>2</w:t>
-            </w:r>
-            <w:r>
-              <w:t xml:space="preserve"> switch on the board and needs to be otherwise true in order to run a washing program.</w:t>
+              <w:t>The soapCpt2 is a Boolean property that describes the status of the soap compartment 2 switch on the board and needs to be otherwise true in order to run a washing program.</w:t>
             </w:r>
           </w:p>
         </w:tc>
@@ -807,11 +959,16 @@
               <w:t>Soap</w:t>
             </w:r>
             <w:r>
-              <w:t>(I</w:t>
+              <w:t>(</w:t>
+            </w:r>
+            <w:proofErr w:type="spellStart"/>
+            <w:r>
+              <w:t>I</w:t>
             </w:r>
             <w:r>
               <w:t>Soap</w:t>
             </w:r>
+            <w:proofErr w:type="spellEnd"/>
             <w:r>
               <w:t xml:space="preserve"> *) </w:t>
             </w:r>
@@ -823,7 +980,15 @@
                 <w:b w:val="0"/>
                 <w:i/>
               </w:rPr>
-              <w:t>constructor of the class which takes an I</w:t>
+              <w:t xml:space="preserve">constructor of the class which takes an </w:t>
+            </w:r>
+            <w:proofErr w:type="spellStart"/>
+            <w:r>
+              <w:rPr>
+                <w:b w:val="0"/>
+                <w:i/>
+              </w:rPr>
+              <w:t>I</w:t>
             </w:r>
             <w:r>
               <w:rPr>
@@ -832,12 +997,21 @@
               </w:rPr>
               <w:t>Soap</w:t>
             </w:r>
-            <w:r>
-              <w:rPr>
-                <w:b w:val="0"/>
-                <w:i/>
-              </w:rPr>
-              <w:t xml:space="preserve"> pointer and assigns it to i</w:t>
+            <w:proofErr w:type="spellEnd"/>
+            <w:r>
+              <w:rPr>
+                <w:b w:val="0"/>
+                <w:i/>
+              </w:rPr>
+              <w:t xml:space="preserve"> pointer and assigns it to </w:t>
+            </w:r>
+            <w:proofErr w:type="spellStart"/>
+            <w:r>
+              <w:rPr>
+                <w:b w:val="0"/>
+                <w:i/>
+              </w:rPr>
+              <w:t>i</w:t>
             </w:r>
             <w:r>
               <w:rPr>
@@ -846,6 +1020,7 @@
               </w:rPr>
               <w:t>Soap</w:t>
             </w:r>
+            <w:proofErr w:type="spellEnd"/>
           </w:p>
         </w:tc>
       </w:tr>
@@ -869,9 +1044,11 @@
             <w:r>
               <w:t xml:space="preserve">() : </w:t>
             </w:r>
+            <w:proofErr w:type="spellStart"/>
             <w:r>
               <w:t>boolean</w:t>
             </w:r>
+            <w:proofErr w:type="spellEnd"/>
           </w:p>
           <w:p>
             <w:pPr>
@@ -936,11 +1113,13 @@
             </w:pPr>
             <w:r>
               <w:lastRenderedPageBreak/>
-              <w:t>checkCpt2</w:t>
-            </w:r>
-            <w:r>
-              <w:t>() : boolean</w:t>
-            </w:r>
+              <w:t xml:space="preserve">checkCpt2() : </w:t>
+            </w:r>
+            <w:proofErr w:type="spellStart"/>
+            <w:r>
+              <w:t>boolean</w:t>
+            </w:r>
+            <w:proofErr w:type="spellEnd"/>
           </w:p>
           <w:p>
             <w:pPr>
@@ -1165,12 +1344,22 @@
             <w:pPr>
               <w:jc w:val="both"/>
             </w:pPr>
-            <w:r>
-              <w:t>setInterface(I</w:t>
+            <w:proofErr w:type="spellStart"/>
+            <w:r>
+              <w:t>setInterface</w:t>
+            </w:r>
+            <w:proofErr w:type="spellEnd"/>
+            <w:r>
+              <w:t>(</w:t>
+            </w:r>
+            <w:proofErr w:type="spellStart"/>
+            <w:r>
+              <w:t>I</w:t>
             </w:r>
             <w:r>
               <w:t>Soap</w:t>
             </w:r>
+            <w:proofErr w:type="spellEnd"/>
             <w:r>
               <w:t xml:space="preserve"> *) : void</w:t>
             </w:r>
@@ -1188,7 +1377,15 @@
                 <w:b w:val="0"/>
                 <w:i/>
               </w:rPr>
-              <w:t>Assigns the pointer to I</w:t>
+              <w:t xml:space="preserve">Assigns the pointer to </w:t>
+            </w:r>
+            <w:proofErr w:type="spellStart"/>
+            <w:r>
+              <w:rPr>
+                <w:b w:val="0"/>
+                <w:i/>
+              </w:rPr>
+              <w:t>I</w:t>
             </w:r>
             <w:r>
               <w:rPr>
@@ -1197,12 +1394,37 @@
               </w:rPr>
               <w:t>Soap</w:t>
             </w:r>
-            <w:r>
-              <w:rPr>
-                <w:b w:val="0"/>
-                <w:i/>
-              </w:rPr>
-              <w:t xml:space="preserve"> object(actually HardwareControl object) in its argument to the i</w:t>
+            <w:proofErr w:type="spellEnd"/>
+            <w:r>
+              <w:rPr>
+                <w:b w:val="0"/>
+                <w:i/>
+              </w:rPr>
+              <w:t xml:space="preserve"> object(actually </w:t>
+            </w:r>
+            <w:proofErr w:type="spellStart"/>
+            <w:r>
+              <w:rPr>
+                <w:b w:val="0"/>
+                <w:i/>
+              </w:rPr>
+              <w:t>HardwareControl</w:t>
+            </w:r>
+            <w:proofErr w:type="spellEnd"/>
+            <w:r>
+              <w:rPr>
+                <w:b w:val="0"/>
+                <w:i/>
+              </w:rPr>
+              <w:t xml:space="preserve"> object) in its argument to the </w:t>
+            </w:r>
+            <w:proofErr w:type="spellStart"/>
+            <w:r>
+              <w:rPr>
+                <w:b w:val="0"/>
+                <w:i/>
+              </w:rPr>
+              <w:t>i</w:t>
             </w:r>
             <w:r>
               <w:rPr>
@@ -1210,10 +1432,1378 @@
                 <w:i/>
               </w:rPr>
               <w:t>Soap</w:t>
+            </w:r>
+            <w:proofErr w:type="spellEnd"/>
+            <w:r>
+              <w:rPr>
+                <w:b w:val="0"/>
+                <w:i/>
+              </w:rPr>
+              <w:t xml:space="preserve"> property.</w:t>
+            </w:r>
+          </w:p>
+        </w:tc>
+      </w:tr>
+      <w:tr>
+        <w:trPr>
+          <w:trHeight w:val="206"/>
+        </w:trPr>
+        <w:tc>
+          <w:tcPr>
+            <w:cnfStyle w:val="001000000000" w:firstRow="0" w:lastRow="0" w:firstColumn="1" w:lastColumn="0" w:oddVBand="0" w:evenVBand="0" w:oddHBand="0" w:evenHBand="0" w:firstRowFirstColumn="0" w:firstRowLastColumn="0" w:lastRowFirstColumn="0" w:lastRowLastColumn="0"/>
+            <w:tcW w:w="9350" w:type="dxa"/>
+            <w:gridSpan w:val="3"/>
+          </w:tcPr>
+          <w:p>
+            <w:pPr>
+              <w:jc w:val="both"/>
+            </w:pPr>
+            <w:r>
+              <w:t xml:space="preserve">Remarks: </w:t>
+            </w:r>
+          </w:p>
+          <w:p>
+            <w:pPr>
+              <w:jc w:val="both"/>
+            </w:pPr>
+            <w:r>
+              <w:t>All functions are implemented. The classes are yet to be tested.</w:t>
+            </w:r>
+          </w:p>
+        </w:tc>
+      </w:tr>
+    </w:tbl>
+    <w:p>
+      <w:pPr>
+        <w:rPr>
+          <w:b/>
+        </w:rPr>
+      </w:pPr>
+    </w:p>
+    <w:p>
+      <w:pPr>
+        <w:pStyle w:val="Heading4"/>
+        <w:jc w:val="both"/>
+      </w:pPr>
+      <w:r>
+        <w:t>PROGRAM</w:t>
+      </w:r>
+      <w:r>
+        <w:t>EXECUTOR</w:t>
+      </w:r>
+      <w:r>
+        <w:t xml:space="preserve"> CLASS</w:t>
+      </w:r>
+    </w:p>
+    <w:p>
+      <w:r>
+        <w:t xml:space="preserve">The </w:t>
+      </w:r>
+      <w:r>
+        <w:t>Program Executor</w:t>
+      </w:r>
+      <w:r>
+        <w:t xml:space="preserve"> class contains the functions and variables for handling the inter</w:t>
+      </w:r>
+      <w:r>
+        <w:t>mediate classes that interact with various hardware control interfaces.</w:t>
+      </w:r>
+      <w:r>
+        <w:t xml:space="preserve"> </w:t>
+      </w:r>
+    </w:p>
+    <w:tbl>
+      <w:tblPr>
+        <w:tblStyle w:val="GridTable1Light"/>
+        <w:tblW w:w="0" w:type="auto"/>
+        <w:tblLook w:val="04A0" w:firstRow="1" w:lastRow="0" w:firstColumn="1" w:lastColumn="0" w:noHBand="0" w:noVBand="1"/>
+      </w:tblPr>
+      <w:tblGrid>
+        <w:gridCol w:w="2425"/>
+        <w:gridCol w:w="2070"/>
+        <w:gridCol w:w="4855"/>
+      </w:tblGrid>
+      <w:tr>
+        <w:trPr>
+          <w:cnfStyle w:val="100000000000" w:firstRow="1" w:lastRow="0" w:firstColumn="0" w:lastColumn="0" w:oddVBand="0" w:evenVBand="0" w:oddHBand="0" w:evenHBand="0" w:firstRowFirstColumn="0" w:firstRowLastColumn="0" w:lastRowFirstColumn="0" w:lastRowLastColumn="0"/>
+        </w:trPr>
+        <w:tc>
+          <w:tcPr>
+            <w:cnfStyle w:val="001000000000" w:firstRow="0" w:lastRow="0" w:firstColumn="1" w:lastColumn="0" w:oddVBand="0" w:evenVBand="0" w:oddHBand="0" w:evenHBand="0" w:firstRowFirstColumn="0" w:firstRowLastColumn="0" w:lastRowFirstColumn="0" w:lastRowLastColumn="0"/>
+            <w:tcW w:w="9350" w:type="dxa"/>
+            <w:gridSpan w:val="3"/>
+          </w:tcPr>
+          <w:p>
+            <w:pPr>
+              <w:jc w:val="both"/>
+            </w:pPr>
+            <w:r>
+              <w:t>Properties</w:t>
+            </w:r>
+          </w:p>
+        </w:tc>
+      </w:tr>
+      <w:tr>
+        <w:trPr>
+          <w:trHeight w:val="206"/>
+        </w:trPr>
+        <w:tc>
+          <w:tcPr>
+            <w:cnfStyle w:val="001000000000" w:firstRow="0" w:lastRow="0" w:firstColumn="1" w:lastColumn="0" w:oddVBand="0" w:evenVBand="0" w:oddHBand="0" w:evenHBand="0" w:firstRowFirstColumn="0" w:firstRowLastColumn="0" w:lastRowFirstColumn="0" w:lastRowLastColumn="0"/>
+            <w:tcW w:w="2425" w:type="dxa"/>
+          </w:tcPr>
+          <w:p>
+            <w:pPr>
+              <w:jc w:val="both"/>
+            </w:pPr>
+            <w:proofErr w:type="spellStart"/>
+            <w:r>
+              <w:t>m</w:t>
+            </w:r>
+            <w:r>
+              <w:t>ProgramSettings</w:t>
+            </w:r>
+            <w:proofErr w:type="spellEnd"/>
+          </w:p>
+        </w:tc>
+        <w:tc>
+          <w:tcPr>
+            <w:tcW w:w="2070" w:type="dxa"/>
+          </w:tcPr>
+          <w:p>
+            <w:pPr>
+              <w:jc w:val="both"/>
+              <w:cnfStyle w:val="000000000000" w:firstRow="0" w:lastRow="0" w:firstColumn="0" w:lastColumn="0" w:oddVBand="0" w:evenVBand="0" w:oddHBand="0" w:evenHBand="0" w:firstRowFirstColumn="0" w:firstRowLastColumn="0" w:lastRowFirstColumn="0" w:lastRowLastColumn="0"/>
+            </w:pPr>
+            <w:proofErr w:type="spellStart"/>
+            <w:r>
+              <w:t>ProgramSettings</w:t>
+            </w:r>
+            <w:proofErr w:type="spellEnd"/>
+            <w:r>
+              <w:t xml:space="preserve"> * </w:t>
+            </w:r>
+          </w:p>
+        </w:tc>
+        <w:tc>
+          <w:tcPr>
+            <w:tcW w:w="4855" w:type="dxa"/>
+          </w:tcPr>
+          <w:p>
+            <w:pPr>
+              <w:jc w:val="both"/>
+              <w:cnfStyle w:val="000000000000" w:firstRow="0" w:lastRow="0" w:firstColumn="0" w:lastColumn="0" w:oddVBand="0" w:evenVBand="0" w:oddHBand="0" w:evenHBand="0" w:firstRowFirstColumn="0" w:firstRowLastColumn="0" w:lastRowFirstColumn="0" w:lastRowLastColumn="0"/>
+            </w:pPr>
+            <w:proofErr w:type="spellStart"/>
+            <w:r>
+              <w:t>m</w:t>
+            </w:r>
+            <w:r>
+              <w:t>ProgramSettings</w:t>
+            </w:r>
+            <w:proofErr w:type="spellEnd"/>
+            <w:r>
+              <w:t xml:space="preserve"> is a pointer to an </w:t>
+            </w:r>
+            <w:proofErr w:type="spellStart"/>
+            <w:r>
+              <w:t>ProgramSettings</w:t>
+            </w:r>
+            <w:proofErr w:type="spellEnd"/>
+            <w:r>
+              <w:t xml:space="preserve"> </w:t>
+            </w:r>
+            <w:r>
+              <w:t xml:space="preserve">type </w:t>
+            </w:r>
+            <w:r>
+              <w:t>object</w:t>
+            </w:r>
+            <w:r>
+              <w:t xml:space="preserve"> which </w:t>
+            </w:r>
+            <w:r>
+              <w:t>contains information on the various programs available and their associated costs</w:t>
+            </w:r>
+            <w:r>
+              <w:t>.</w:t>
+            </w:r>
+          </w:p>
+        </w:tc>
+      </w:tr>
+      <w:tr>
+        <w:trPr>
+          <w:trHeight w:val="206"/>
+        </w:trPr>
+        <w:tc>
+          <w:tcPr>
+            <w:cnfStyle w:val="001000000000" w:firstRow="0" w:lastRow="0" w:firstColumn="1" w:lastColumn="0" w:oddVBand="0" w:evenVBand="0" w:oddHBand="0" w:evenHBand="0" w:firstRowFirstColumn="0" w:firstRowLastColumn="0" w:lastRowFirstColumn="0" w:lastRowLastColumn="0"/>
+            <w:tcW w:w="2425" w:type="dxa"/>
+          </w:tcPr>
+          <w:p>
+            <w:pPr>
+              <w:jc w:val="both"/>
+            </w:pPr>
+            <w:proofErr w:type="spellStart"/>
+            <w:r>
+              <w:lastRenderedPageBreak/>
+              <w:t>m</w:t>
+            </w:r>
+            <w:r>
+              <w:t>CoinWallet</w:t>
+            </w:r>
+            <w:proofErr w:type="spellEnd"/>
+          </w:p>
+        </w:tc>
+        <w:tc>
+          <w:tcPr>
+            <w:tcW w:w="2070" w:type="dxa"/>
+          </w:tcPr>
+          <w:p>
+            <w:pPr>
+              <w:jc w:val="both"/>
+              <w:cnfStyle w:val="000000000000" w:firstRow="0" w:lastRow="0" w:firstColumn="0" w:lastColumn="0" w:oddVBand="0" w:evenVBand="0" w:oddHBand="0" w:evenHBand="0" w:firstRowFirstColumn="0" w:firstRowLastColumn="0" w:lastRowFirstColumn="0" w:lastRowLastColumn="0"/>
+            </w:pPr>
+            <w:proofErr w:type="spellStart"/>
+            <w:r>
+              <w:t>CoinWallet</w:t>
+            </w:r>
+            <w:proofErr w:type="spellEnd"/>
+            <w:r>
+              <w:t xml:space="preserve"> *</w:t>
+            </w:r>
+          </w:p>
+        </w:tc>
+        <w:tc>
+          <w:tcPr>
+            <w:tcW w:w="4855" w:type="dxa"/>
+          </w:tcPr>
+          <w:p>
+            <w:pPr>
+              <w:jc w:val="both"/>
+              <w:cnfStyle w:val="000000000000" w:firstRow="0" w:lastRow="0" w:firstColumn="0" w:lastColumn="0" w:oddVBand="0" w:evenVBand="0" w:oddHBand="0" w:evenHBand="0" w:firstRowFirstColumn="0" w:firstRowLastColumn="0" w:lastRowFirstColumn="0" w:lastRowLastColumn="0"/>
+            </w:pPr>
+            <w:proofErr w:type="spellStart"/>
+            <w:r>
+              <w:t>m</w:t>
+            </w:r>
+            <w:r>
+              <w:t>CoinWallet</w:t>
+            </w:r>
+            <w:proofErr w:type="spellEnd"/>
+            <w:r>
+              <w:t xml:space="preserve"> is a pointer to an </w:t>
+            </w:r>
+            <w:proofErr w:type="spellStart"/>
+            <w:r>
+              <w:t>CoinWallet</w:t>
+            </w:r>
+            <w:proofErr w:type="spellEnd"/>
+            <w:r>
+              <w:t xml:space="preserve"> type object which contains </w:t>
+            </w:r>
+            <w:r>
+              <w:t>functions and variables related to the amount of money the user puts in the laundry machine</w:t>
+            </w:r>
+            <w:r>
+              <w:t>.</w:t>
+            </w:r>
+          </w:p>
+        </w:tc>
+      </w:tr>
+      <w:tr>
+        <w:trPr>
+          <w:trHeight w:val="206"/>
+        </w:trPr>
+        <w:tc>
+          <w:tcPr>
+            <w:cnfStyle w:val="001000000000" w:firstRow="0" w:lastRow="0" w:firstColumn="1" w:lastColumn="0" w:oddVBand="0" w:evenVBand="0" w:oddHBand="0" w:evenHBand="0" w:firstRowFirstColumn="0" w:firstRowLastColumn="0" w:lastRowFirstColumn="0" w:lastRowLastColumn="0"/>
+            <w:tcW w:w="2425" w:type="dxa"/>
+          </w:tcPr>
+          <w:p>
+            <w:pPr>
+              <w:jc w:val="both"/>
+            </w:pPr>
+            <w:proofErr w:type="spellStart"/>
+            <w:r>
+              <w:t>mWater</w:t>
+            </w:r>
+            <w:proofErr w:type="spellEnd"/>
+          </w:p>
+        </w:tc>
+        <w:tc>
+          <w:tcPr>
+            <w:tcW w:w="2070" w:type="dxa"/>
+          </w:tcPr>
+          <w:p>
+            <w:pPr>
+              <w:jc w:val="both"/>
+              <w:cnfStyle w:val="000000000000" w:firstRow="0" w:lastRow="0" w:firstColumn="0" w:lastColumn="0" w:oddVBand="0" w:evenVBand="0" w:oddHBand="0" w:evenHBand="0" w:firstRowFirstColumn="0" w:firstRowLastColumn="0" w:lastRowFirstColumn="0" w:lastRowLastColumn="0"/>
+            </w:pPr>
+            <w:r>
+              <w:t>Water</w:t>
+            </w:r>
+          </w:p>
+        </w:tc>
+        <w:tc>
+          <w:tcPr>
+            <w:tcW w:w="4855" w:type="dxa"/>
+          </w:tcPr>
+          <w:p>
+            <w:pPr>
+              <w:jc w:val="both"/>
+              <w:cnfStyle w:val="000000000000" w:firstRow="0" w:lastRow="0" w:firstColumn="0" w:lastColumn="0" w:oddVBand="0" w:evenVBand="0" w:oddHBand="0" w:evenHBand="0" w:firstRowFirstColumn="0" w:firstRowLastColumn="0" w:lastRowFirstColumn="0" w:lastRowLastColumn="0"/>
+            </w:pPr>
+            <w:proofErr w:type="spellStart"/>
+            <w:r>
+              <w:t>mWater</w:t>
+            </w:r>
+            <w:proofErr w:type="spellEnd"/>
+            <w:r>
+              <w:t xml:space="preserve"> is an object of type Water which contains various variables and functions related to controlling the water-related hardware of the machine.</w:t>
+            </w:r>
+          </w:p>
+        </w:tc>
+      </w:tr>
+      <w:tr>
+        <w:trPr>
+          <w:trHeight w:val="206"/>
+        </w:trPr>
+        <w:tc>
+          <w:tcPr>
+            <w:cnfStyle w:val="001000000000" w:firstRow="0" w:lastRow="0" w:firstColumn="1" w:lastColumn="0" w:oddVBand="0" w:evenVBand="0" w:oddHBand="0" w:evenHBand="0" w:firstRowFirstColumn="0" w:firstRowLastColumn="0" w:lastRowFirstColumn="0" w:lastRowLastColumn="0"/>
+            <w:tcW w:w="2425" w:type="dxa"/>
+          </w:tcPr>
+          <w:p>
+            <w:pPr>
+              <w:jc w:val="both"/>
+            </w:pPr>
+            <w:proofErr w:type="spellStart"/>
+            <w:r>
+              <w:t>m</w:t>
+            </w:r>
+            <w:r>
+              <w:t>Temperature</w:t>
+            </w:r>
+            <w:proofErr w:type="spellEnd"/>
+          </w:p>
+        </w:tc>
+        <w:tc>
+          <w:tcPr>
+            <w:tcW w:w="2070" w:type="dxa"/>
+          </w:tcPr>
+          <w:p>
+            <w:pPr>
+              <w:jc w:val="both"/>
+              <w:cnfStyle w:val="000000000000" w:firstRow="0" w:lastRow="0" w:firstColumn="0" w:lastColumn="0" w:oddVBand="0" w:evenVBand="0" w:oddHBand="0" w:evenHBand="0" w:firstRowFirstColumn="0" w:firstRowLastColumn="0" w:lastRowFirstColumn="0" w:lastRowLastColumn="0"/>
+            </w:pPr>
+            <w:r>
+              <w:t>Temperature</w:t>
+            </w:r>
+          </w:p>
+        </w:tc>
+        <w:tc>
+          <w:tcPr>
+            <w:tcW w:w="4855" w:type="dxa"/>
+          </w:tcPr>
+          <w:p>
+            <w:pPr>
+              <w:jc w:val="both"/>
+              <w:cnfStyle w:val="000000000000" w:firstRow="0" w:lastRow="0" w:firstColumn="0" w:lastColumn="0" w:oddVBand="0" w:evenVBand="0" w:oddHBand="0" w:evenHBand="0" w:firstRowFirstColumn="0" w:firstRowLastColumn="0" w:lastRowFirstColumn="0" w:lastRowLastColumn="0"/>
+            </w:pPr>
+            <w:proofErr w:type="spellStart"/>
+            <w:r>
+              <w:t>m</w:t>
+            </w:r>
+            <w:r>
+              <w:t>Temperature</w:t>
+            </w:r>
+            <w:proofErr w:type="spellEnd"/>
+            <w:r>
+              <w:t xml:space="preserve"> is an object of type </w:t>
+            </w:r>
+            <w:proofErr w:type="spellStart"/>
+            <w:r>
+              <w:t>Temparature</w:t>
+            </w:r>
+            <w:proofErr w:type="spellEnd"/>
+            <w:r>
+              <w:t xml:space="preserve"> which contains various variables and function</w:t>
+            </w:r>
+            <w:r>
+              <w:t>s</w:t>
+            </w:r>
+            <w:r>
+              <w:t xml:space="preserve"> related to controlling the </w:t>
+            </w:r>
+            <w:r>
+              <w:t xml:space="preserve">heater and temperature </w:t>
+            </w:r>
+            <w:r>
+              <w:t>related hardware of the machine.</w:t>
+            </w:r>
+          </w:p>
+        </w:tc>
+      </w:tr>
+      <w:tr>
+        <w:trPr>
+          <w:trHeight w:val="206"/>
+        </w:trPr>
+        <w:tc>
+          <w:tcPr>
+            <w:cnfStyle w:val="001000000000" w:firstRow="0" w:lastRow="0" w:firstColumn="1" w:lastColumn="0" w:oddVBand="0" w:evenVBand="0" w:oddHBand="0" w:evenHBand="0" w:firstRowFirstColumn="0" w:firstRowLastColumn="0" w:lastRowFirstColumn="0" w:lastRowLastColumn="0"/>
+            <w:tcW w:w="2425" w:type="dxa"/>
+          </w:tcPr>
+          <w:p>
+            <w:pPr>
+              <w:jc w:val="both"/>
+            </w:pPr>
+            <w:proofErr w:type="spellStart"/>
+            <w:r>
+              <w:t>m</w:t>
+            </w:r>
+            <w:r>
+              <w:t>Soap</w:t>
+            </w:r>
+            <w:proofErr w:type="spellEnd"/>
+          </w:p>
+        </w:tc>
+        <w:tc>
+          <w:tcPr>
+            <w:tcW w:w="2070" w:type="dxa"/>
+          </w:tcPr>
+          <w:p>
+            <w:pPr>
+              <w:jc w:val="both"/>
+              <w:cnfStyle w:val="000000000000" w:firstRow="0" w:lastRow="0" w:firstColumn="0" w:lastColumn="0" w:oddVBand="0" w:evenVBand="0" w:oddHBand="0" w:evenHBand="0" w:firstRowFirstColumn="0" w:firstRowLastColumn="0" w:lastRowFirstColumn="0" w:lastRowLastColumn="0"/>
+            </w:pPr>
+            <w:r>
+              <w:t>Soap</w:t>
+            </w:r>
+          </w:p>
+        </w:tc>
+        <w:tc>
+          <w:tcPr>
+            <w:tcW w:w="4855" w:type="dxa"/>
+          </w:tcPr>
+          <w:p>
+            <w:pPr>
+              <w:jc w:val="both"/>
+              <w:cnfStyle w:val="000000000000" w:firstRow="0" w:lastRow="0" w:firstColumn="0" w:lastColumn="0" w:oddVBand="0" w:evenVBand="0" w:oddHBand="0" w:evenHBand="0" w:firstRowFirstColumn="0" w:firstRowLastColumn="0" w:lastRowFirstColumn="0" w:lastRowLastColumn="0"/>
+            </w:pPr>
+            <w:proofErr w:type="spellStart"/>
+            <w:r>
+              <w:t>m</w:t>
+            </w:r>
+            <w:r>
+              <w:t>Soap</w:t>
+            </w:r>
+            <w:proofErr w:type="spellEnd"/>
+            <w:r>
+              <w:t xml:space="preserve"> is an object of type </w:t>
+            </w:r>
+            <w:r>
+              <w:t>Soap</w:t>
+            </w:r>
+            <w:r>
+              <w:t xml:space="preserve"> which contains various variables and function</w:t>
+            </w:r>
+            <w:r>
+              <w:t>s</w:t>
+            </w:r>
+            <w:r>
+              <w:t xml:space="preserve"> related to controlling the </w:t>
+            </w:r>
+            <w:r>
+              <w:t>two soap compartments and their</w:t>
+            </w:r>
+            <w:r>
+              <w:t xml:space="preserve"> related hardware o</w:t>
+            </w:r>
+            <w:r>
+              <w:t>n</w:t>
+            </w:r>
+            <w:r>
+              <w:t xml:space="preserve"> the machine.</w:t>
+            </w:r>
+          </w:p>
+        </w:tc>
+      </w:tr>
+      <w:tr>
+        <w:trPr>
+          <w:trHeight w:val="206"/>
+        </w:trPr>
+        <w:tc>
+          <w:tcPr>
+            <w:cnfStyle w:val="001000000000" w:firstRow="0" w:lastRow="0" w:firstColumn="1" w:lastColumn="0" w:oddVBand="0" w:evenVBand="0" w:oddHBand="0" w:evenHBand="0" w:firstRowFirstColumn="0" w:firstRowLastColumn="0" w:lastRowFirstColumn="0" w:lastRowLastColumn="0"/>
+            <w:tcW w:w="2425" w:type="dxa"/>
+          </w:tcPr>
+          <w:p>
+            <w:pPr>
+              <w:jc w:val="both"/>
+            </w:pPr>
+            <w:proofErr w:type="spellStart"/>
+            <w:r>
+              <w:t>m</w:t>
+            </w:r>
+            <w:r>
+              <w:t>Lock</w:t>
+            </w:r>
+            <w:proofErr w:type="spellEnd"/>
+          </w:p>
+        </w:tc>
+        <w:tc>
+          <w:tcPr>
+            <w:tcW w:w="2070" w:type="dxa"/>
+          </w:tcPr>
+          <w:p>
+            <w:pPr>
+              <w:jc w:val="both"/>
+              <w:cnfStyle w:val="000000000000" w:firstRow="0" w:lastRow="0" w:firstColumn="0" w:lastColumn="0" w:oddVBand="0" w:evenVBand="0" w:oddHBand="0" w:evenHBand="0" w:firstRowFirstColumn="0" w:firstRowLastColumn="0" w:lastRowFirstColumn="0" w:lastRowLastColumn="0"/>
+            </w:pPr>
+            <w:r>
+              <w:t>Lock</w:t>
+            </w:r>
+          </w:p>
+        </w:tc>
+        <w:tc>
+          <w:tcPr>
+            <w:tcW w:w="4855" w:type="dxa"/>
+          </w:tcPr>
+          <w:p>
+            <w:pPr>
+              <w:jc w:val="both"/>
+              <w:cnfStyle w:val="000000000000" w:firstRow="0" w:lastRow="0" w:firstColumn="0" w:lastColumn="0" w:oddVBand="0" w:evenVBand="0" w:oddHBand="0" w:evenHBand="0" w:firstRowFirstColumn="0" w:firstRowLastColumn="0" w:lastRowFirstColumn="0" w:lastRowLastColumn="0"/>
+            </w:pPr>
+            <w:proofErr w:type="spellStart"/>
+            <w:r>
+              <w:t>m</w:t>
+            </w:r>
+            <w:r>
+              <w:t>Lock</w:t>
+            </w:r>
+            <w:proofErr w:type="spellEnd"/>
+            <w:r>
+              <w:t xml:space="preserve"> is an object of type </w:t>
+            </w:r>
+            <w:r>
+              <w:t>Lock</w:t>
+            </w:r>
+            <w:r>
+              <w:t xml:space="preserve"> which contains various variables and function</w:t>
+            </w:r>
+            <w:r>
+              <w:t>s</w:t>
+            </w:r>
+            <w:r>
+              <w:t xml:space="preserve"> related to controlling the </w:t>
+            </w:r>
+            <w:r>
+              <w:t>lock of the machine and its</w:t>
+            </w:r>
+            <w:r>
+              <w:t xml:space="preserve"> related hardware.</w:t>
+            </w:r>
+          </w:p>
+        </w:tc>
+      </w:tr>
+      <w:tr>
+        <w:trPr>
+          <w:trHeight w:val="206"/>
+        </w:trPr>
+        <w:tc>
+          <w:tcPr>
+            <w:cnfStyle w:val="001000000000" w:firstRow="0" w:lastRow="0" w:firstColumn="1" w:lastColumn="0" w:oddVBand="0" w:evenVBand="0" w:oddHBand="0" w:evenHBand="0" w:firstRowFirstColumn="0" w:firstRowLastColumn="0" w:lastRowFirstColumn="0" w:lastRowLastColumn="0"/>
+            <w:tcW w:w="2425" w:type="dxa"/>
+          </w:tcPr>
+          <w:p>
+            <w:pPr>
+              <w:jc w:val="both"/>
+            </w:pPr>
+            <w:proofErr w:type="spellStart"/>
+            <w:r>
+              <w:t>m</w:t>
+            </w:r>
+            <w:r>
+              <w:t>Motor</w:t>
+            </w:r>
+            <w:proofErr w:type="spellEnd"/>
+          </w:p>
+        </w:tc>
+        <w:tc>
+          <w:tcPr>
+            <w:tcW w:w="2070" w:type="dxa"/>
+          </w:tcPr>
+          <w:p>
+            <w:pPr>
+              <w:jc w:val="both"/>
+              <w:cnfStyle w:val="000000000000" w:firstRow="0" w:lastRow="0" w:firstColumn="0" w:lastColumn="0" w:oddVBand="0" w:evenVBand="0" w:oddHBand="0" w:evenHBand="0" w:firstRowFirstColumn="0" w:firstRowLastColumn="0" w:lastRowFirstColumn="0" w:lastRowLastColumn="0"/>
+            </w:pPr>
+            <w:r>
+              <w:t>Motor</w:t>
+            </w:r>
+          </w:p>
+        </w:tc>
+        <w:tc>
+          <w:tcPr>
+            <w:tcW w:w="4855" w:type="dxa"/>
+          </w:tcPr>
+          <w:p>
+            <w:pPr>
+              <w:jc w:val="both"/>
+              <w:cnfStyle w:val="000000000000" w:firstRow="0" w:lastRow="0" w:firstColumn="0" w:lastColumn="0" w:oddVBand="0" w:evenVBand="0" w:oddHBand="0" w:evenHBand="0" w:firstRowFirstColumn="0" w:firstRowLastColumn="0" w:lastRowFirstColumn="0" w:lastRowLastColumn="0"/>
+            </w:pPr>
+            <w:proofErr w:type="spellStart"/>
+            <w:r>
+              <w:t>m</w:t>
+            </w:r>
+            <w:r>
+              <w:t>Motor</w:t>
+            </w:r>
+            <w:proofErr w:type="spellEnd"/>
+            <w:r>
+              <w:t xml:space="preserve"> is an object of type </w:t>
+            </w:r>
+            <w:r>
+              <w:t>Motor</w:t>
+            </w:r>
+            <w:r>
+              <w:t xml:space="preserve"> which contains various variables and function</w:t>
+            </w:r>
+            <w:r>
+              <w:t>s</w:t>
+            </w:r>
+            <w:r>
+              <w:t xml:space="preserve"> related to controlling the </w:t>
+            </w:r>
+            <w:r>
+              <w:t>motor</w:t>
+            </w:r>
+            <w:r>
+              <w:t xml:space="preserve"> and </w:t>
+            </w:r>
+            <w:r>
+              <w:t>its</w:t>
+            </w:r>
+            <w:r>
+              <w:t xml:space="preserve"> related hardware of the machine.</w:t>
+            </w:r>
+          </w:p>
+        </w:tc>
+      </w:tr>
+      <w:tr>
+        <w:trPr>
+          <w:trHeight w:val="206"/>
+        </w:trPr>
+        <w:tc>
+          <w:tcPr>
+            <w:cnfStyle w:val="001000000000" w:firstRow="0" w:lastRow="0" w:firstColumn="1" w:lastColumn="0" w:oddVBand="0" w:evenVBand="0" w:oddHBand="0" w:evenHBand="0" w:firstRowFirstColumn="0" w:firstRowLastColumn="0" w:lastRowFirstColumn="0" w:lastRowLastColumn="0"/>
+            <w:tcW w:w="2425" w:type="dxa"/>
+          </w:tcPr>
+          <w:p>
+            <w:pPr>
+              <w:jc w:val="both"/>
+            </w:pPr>
+            <w:proofErr w:type="spellStart"/>
+            <w:r>
+              <w:t>m</w:t>
+            </w:r>
+            <w:r>
+              <w:t>Buzzer</w:t>
+            </w:r>
+            <w:proofErr w:type="spellEnd"/>
+          </w:p>
+        </w:tc>
+        <w:tc>
+          <w:tcPr>
+            <w:tcW w:w="2070" w:type="dxa"/>
+          </w:tcPr>
+          <w:p>
+            <w:pPr>
+              <w:jc w:val="both"/>
+              <w:cnfStyle w:val="000000000000" w:firstRow="0" w:lastRow="0" w:firstColumn="0" w:lastColumn="0" w:oddVBand="0" w:evenVBand="0" w:oddHBand="0" w:evenHBand="0" w:firstRowFirstColumn="0" w:firstRowLastColumn="0" w:lastRowFirstColumn="0" w:lastRowLastColumn="0"/>
+            </w:pPr>
+            <w:r>
+              <w:t>Buzzer</w:t>
+            </w:r>
+          </w:p>
+        </w:tc>
+        <w:tc>
+          <w:tcPr>
+            <w:tcW w:w="4855" w:type="dxa"/>
+          </w:tcPr>
+          <w:p>
+            <w:pPr>
+              <w:jc w:val="both"/>
+              <w:cnfStyle w:val="000000000000" w:firstRow="0" w:lastRow="0" w:firstColumn="0" w:lastColumn="0" w:oddVBand="0" w:evenVBand="0" w:oddHBand="0" w:evenHBand="0" w:firstRowFirstColumn="0" w:firstRowLastColumn="0" w:lastRowFirstColumn="0" w:lastRowLastColumn="0"/>
+            </w:pPr>
+            <w:proofErr w:type="spellStart"/>
+            <w:r>
+              <w:t>m</w:t>
+            </w:r>
+            <w:r>
+              <w:t>Buzzer</w:t>
+            </w:r>
+            <w:proofErr w:type="spellEnd"/>
+            <w:r>
+              <w:t xml:space="preserve"> is an object of type </w:t>
+            </w:r>
+            <w:r>
+              <w:t>Buzzer</w:t>
+            </w:r>
+            <w:r>
+              <w:t xml:space="preserve"> which contains various variables and function related to controlling the </w:t>
+            </w:r>
+            <w:r>
+              <w:t>buzzer</w:t>
+            </w:r>
+            <w:r>
+              <w:t xml:space="preserve"> and its related hardware of the machine.</w:t>
+            </w:r>
+          </w:p>
+        </w:tc>
+      </w:tr>
+      <w:tr>
+        <w:trPr>
+          <w:trHeight w:val="206"/>
+        </w:trPr>
+        <w:tc>
+          <w:tcPr>
+            <w:cnfStyle w:val="001000000000" w:firstRow="0" w:lastRow="0" w:firstColumn="1" w:lastColumn="0" w:oddVBand="0" w:evenVBand="0" w:oddHBand="0" w:evenHBand="0" w:firstRowFirstColumn="0" w:firstRowLastColumn="0" w:lastRowFirstColumn="0" w:lastRowLastColumn="0"/>
+            <w:tcW w:w="2425" w:type="dxa"/>
+          </w:tcPr>
+          <w:p>
+            <w:pPr>
+              <w:jc w:val="both"/>
+            </w:pPr>
+            <w:r>
+              <w:t>Operations</w:t>
+            </w:r>
+          </w:p>
+        </w:tc>
+        <w:tc>
+          <w:tcPr>
+            <w:tcW w:w="2070" w:type="dxa"/>
+          </w:tcPr>
+          <w:p>
+            <w:pPr>
+              <w:jc w:val="both"/>
+              <w:cnfStyle w:val="000000000000" w:firstRow="0" w:lastRow="0" w:firstColumn="0" w:lastColumn="0" w:oddVBand="0" w:evenVBand="0" w:oddHBand="0" w:evenHBand="0" w:firstRowFirstColumn="0" w:firstRowLastColumn="0" w:lastRowFirstColumn="0" w:lastRowLastColumn="0"/>
+            </w:pPr>
+          </w:p>
+        </w:tc>
+        <w:tc>
+          <w:tcPr>
+            <w:tcW w:w="4855" w:type="dxa"/>
+          </w:tcPr>
+          <w:p>
+            <w:pPr>
+              <w:jc w:val="both"/>
+              <w:cnfStyle w:val="000000000000" w:firstRow="0" w:lastRow="0" w:firstColumn="0" w:lastColumn="0" w:oddVBand="0" w:evenVBand="0" w:oddHBand="0" w:evenHBand="0" w:firstRowFirstColumn="0" w:firstRowLastColumn="0" w:lastRowFirstColumn="0" w:lastRowLastColumn="0"/>
+            </w:pPr>
+          </w:p>
+        </w:tc>
+      </w:tr>
+      <w:tr>
+        <w:trPr>
+          <w:trHeight w:val="206"/>
+        </w:trPr>
+        <w:tc>
+          <w:tcPr>
+            <w:cnfStyle w:val="001000000000" w:firstRow="0" w:lastRow="0" w:firstColumn="1" w:lastColumn="0" w:oddVBand="0" w:evenVBand="0" w:oddHBand="0" w:evenHBand="0" w:firstRowFirstColumn="0" w:firstRowLastColumn="0" w:lastRowFirstColumn="0" w:lastRowLastColumn="0"/>
+            <w:tcW w:w="9350" w:type="dxa"/>
+            <w:gridSpan w:val="3"/>
+          </w:tcPr>
+          <w:p>
+            <w:pPr>
+              <w:jc w:val="both"/>
+            </w:pPr>
+            <w:r>
+              <w:t xml:space="preserve">Soap(): </w:t>
+            </w:r>
+            <w:r>
+              <w:rPr>
+                <w:b w:val="0"/>
+                <w:i/>
+              </w:rPr>
+              <w:t>default constructor of the class</w:t>
+            </w:r>
+          </w:p>
+        </w:tc>
+      </w:tr>
+      <w:tr>
+        <w:trPr>
+          <w:trHeight w:val="206"/>
+        </w:trPr>
+        <w:tc>
+          <w:tcPr>
+            <w:cnfStyle w:val="001000000000" w:firstRow="0" w:lastRow="0" w:firstColumn="1" w:lastColumn="0" w:oddVBand="0" w:evenVBand="0" w:oddHBand="0" w:evenHBand="0" w:firstRowFirstColumn="0" w:firstRowLastColumn="0" w:lastRowFirstColumn="0" w:lastRowLastColumn="0"/>
+            <w:tcW w:w="9350" w:type="dxa"/>
+            <w:gridSpan w:val="3"/>
+          </w:tcPr>
+          <w:p>
+            <w:pPr>
+              <w:jc w:val="both"/>
+              <w:rPr>
+                <w:b w:val="0"/>
+              </w:rPr>
+            </w:pPr>
+            <w:proofErr w:type="spellStart"/>
+            <w:r>
+              <w:lastRenderedPageBreak/>
+              <w:t>ProgramExecutor</w:t>
+            </w:r>
+            <w:proofErr w:type="spellEnd"/>
+            <w:r>
+              <w:t>(</w:t>
+            </w:r>
+            <w:proofErr w:type="spellStart"/>
+            <w:r>
+              <w:t>IBuzzer</w:t>
+            </w:r>
+            <w:proofErr w:type="spellEnd"/>
+            <w:r>
+              <w:t xml:space="preserve">* b, </w:t>
+            </w:r>
+            <w:proofErr w:type="spellStart"/>
+            <w:r>
+              <w:t>IMotor</w:t>
+            </w:r>
+            <w:proofErr w:type="spellEnd"/>
+            <w:r>
+              <w:t xml:space="preserve">* m, </w:t>
+            </w:r>
+            <w:proofErr w:type="spellStart"/>
+            <w:r>
+              <w:t>ILock</w:t>
+            </w:r>
+            <w:proofErr w:type="spellEnd"/>
+            <w:r>
+              <w:t xml:space="preserve">* l, </w:t>
+            </w:r>
+            <w:proofErr w:type="spellStart"/>
+            <w:r>
+              <w:t>ISoap</w:t>
+            </w:r>
+            <w:proofErr w:type="spellEnd"/>
+            <w:r>
+              <w:t xml:space="preserve">* s, </w:t>
+            </w:r>
+            <w:proofErr w:type="spellStart"/>
+            <w:r>
+              <w:t>ITemperature</w:t>
+            </w:r>
+            <w:proofErr w:type="spellEnd"/>
+            <w:r>
+              <w:t xml:space="preserve">* t, </w:t>
+            </w:r>
+            <w:proofErr w:type="spellStart"/>
+            <w:r>
+              <w:t>IWater</w:t>
+            </w:r>
+            <w:proofErr w:type="spellEnd"/>
+            <w:r>
+              <w:t>* w)</w:t>
+            </w:r>
+            <w:r>
+              <w:t xml:space="preserve"> </w:t>
+            </w:r>
+            <w:r>
+              <w:t xml:space="preserve">: </w:t>
+            </w:r>
+            <w:r>
+              <w:rPr>
+                <w:b w:val="0"/>
+                <w:i/>
+              </w:rPr>
+              <w:t xml:space="preserve">constructor of the class which takes an </w:t>
+            </w:r>
+            <w:proofErr w:type="spellStart"/>
+            <w:r>
+              <w:rPr>
+                <w:b w:val="0"/>
+                <w:i/>
+              </w:rPr>
+              <w:t>I</w:t>
+            </w:r>
+            <w:r>
+              <w:rPr>
+                <w:b w:val="0"/>
+                <w:i/>
+              </w:rPr>
+              <w:t>Soap</w:t>
+            </w:r>
+            <w:proofErr w:type="spellEnd"/>
+            <w:r>
+              <w:rPr>
+                <w:b w:val="0"/>
+                <w:i/>
+              </w:rPr>
+              <w:t xml:space="preserve">, </w:t>
+            </w:r>
+            <w:proofErr w:type="spellStart"/>
+            <w:r>
+              <w:rPr>
+                <w:b w:val="0"/>
+                <w:i/>
+              </w:rPr>
+              <w:t>ILock</w:t>
+            </w:r>
+            <w:proofErr w:type="spellEnd"/>
+            <w:r>
+              <w:rPr>
+                <w:b w:val="0"/>
+                <w:i/>
+              </w:rPr>
+              <w:t xml:space="preserve">, </w:t>
+            </w:r>
+            <w:proofErr w:type="spellStart"/>
+            <w:r>
+              <w:rPr>
+                <w:b w:val="0"/>
+                <w:i/>
+              </w:rPr>
+              <w:t>IMotor</w:t>
+            </w:r>
+            <w:proofErr w:type="spellEnd"/>
+            <w:r>
+              <w:rPr>
+                <w:b w:val="0"/>
+                <w:i/>
+              </w:rPr>
+              <w:t xml:space="preserve">, </w:t>
+            </w:r>
+            <w:proofErr w:type="spellStart"/>
+            <w:r>
+              <w:rPr>
+                <w:b w:val="0"/>
+                <w:i/>
+              </w:rPr>
+              <w:t>IBuzzer</w:t>
+            </w:r>
+            <w:proofErr w:type="spellEnd"/>
+            <w:r>
+              <w:rPr>
+                <w:b w:val="0"/>
+                <w:i/>
+              </w:rPr>
+              <w:t xml:space="preserve">, </w:t>
+            </w:r>
+            <w:proofErr w:type="spellStart"/>
+            <w:r>
+              <w:rPr>
+                <w:b w:val="0"/>
+                <w:i/>
+              </w:rPr>
+              <w:t>Itemperature</w:t>
+            </w:r>
+            <w:proofErr w:type="spellEnd"/>
+            <w:r>
+              <w:rPr>
+                <w:b w:val="0"/>
+                <w:i/>
+              </w:rPr>
+              <w:t xml:space="preserve"> and </w:t>
+            </w:r>
+            <w:proofErr w:type="spellStart"/>
+            <w:r>
+              <w:rPr>
+                <w:b w:val="0"/>
+                <w:i/>
+              </w:rPr>
+              <w:t>IWater</w:t>
+            </w:r>
+            <w:proofErr w:type="spellEnd"/>
+            <w:r>
+              <w:rPr>
+                <w:b w:val="0"/>
+                <w:i/>
+              </w:rPr>
+              <w:t xml:space="preserve"> pointer and assigns it to </w:t>
+            </w:r>
+            <w:r>
+              <w:rPr>
+                <w:b w:val="0"/>
+                <w:i/>
+              </w:rPr>
+              <w:t>the respective Lock, Buzzer, Motor, Soap, Temperature and Water objects</w:t>
+            </w:r>
+          </w:p>
+        </w:tc>
+      </w:tr>
+      <w:tr>
+        <w:trPr>
+          <w:trHeight w:val="206"/>
+        </w:trPr>
+        <w:tc>
+          <w:tcPr>
+            <w:cnfStyle w:val="001000000000" w:firstRow="0" w:lastRow="0" w:firstColumn="1" w:lastColumn="0" w:oddVBand="0" w:evenVBand="0" w:oddHBand="0" w:evenHBand="0" w:firstRowFirstColumn="0" w:firstRowLastColumn="0" w:lastRowFirstColumn="0" w:lastRowLastColumn="0"/>
+            <w:tcW w:w="9350" w:type="dxa"/>
+            <w:gridSpan w:val="3"/>
+          </w:tcPr>
+          <w:p>
+            <w:pPr>
+              <w:jc w:val="both"/>
+            </w:pPr>
+            <w:r>
+              <w:t>Start(</w:t>
+            </w:r>
+            <w:proofErr w:type="spellStart"/>
+            <w:r>
+              <w:t>ProgramSettings</w:t>
+            </w:r>
+            <w:proofErr w:type="spellEnd"/>
+            <w:r>
+              <w:t xml:space="preserve"> *)</w:t>
+            </w:r>
+            <w:r>
+              <w:t xml:space="preserve"> </w:t>
+            </w:r>
+            <w:r>
+              <w:t>:</w:t>
+            </w:r>
+            <w:r>
+              <w:t xml:space="preserve"> </w:t>
+            </w:r>
+            <w:proofErr w:type="spellStart"/>
+            <w:r>
+              <w:t>boolean</w:t>
+            </w:r>
+            <w:proofErr w:type="spellEnd"/>
+          </w:p>
+          <w:p>
+            <w:pPr>
+              <w:jc w:val="both"/>
+            </w:pPr>
+            <w:r>
+              <w:rPr>
+                <w:b w:val="0"/>
+                <w:i/>
+              </w:rPr>
+              <w:t xml:space="preserve">This </w:t>
+            </w:r>
+            <w:r>
+              <w:rPr>
+                <w:b w:val="0"/>
+                <w:i/>
+              </w:rPr>
+              <w:t>is the polling function t</w:t>
+            </w:r>
+            <w:r>
+              <w:rPr>
+                <w:b w:val="0"/>
+                <w:i/>
+              </w:rPr>
+              <w:t xml:space="preserve">hat </w:t>
+            </w:r>
+            <w:r>
+              <w:rPr>
+                <w:b w:val="0"/>
+                <w:i/>
+              </w:rPr>
+              <w:t>will check if soap switch 1 is turned on and will turn on soap 1 LED accordingly</w:t>
+            </w:r>
+            <w:r>
+              <w:rPr>
+                <w:b w:val="0"/>
+                <w:i/>
+              </w:rPr>
+              <w:t>.</w:t>
+            </w:r>
+          </w:p>
+        </w:tc>
+      </w:tr>
+      <w:tr>
+        <w:trPr>
+          <w:trHeight w:val="206"/>
+        </w:trPr>
+        <w:tc>
+          <w:tcPr>
+            <w:cnfStyle w:val="001000000000" w:firstRow="0" w:lastRow="0" w:firstColumn="1" w:lastColumn="0" w:oddVBand="0" w:evenVBand="0" w:oddHBand="0" w:evenHBand="0" w:firstRowFirstColumn="0" w:firstRowLastColumn="0" w:lastRowFirstColumn="0" w:lastRowLastColumn="0"/>
+            <w:tcW w:w="9350" w:type="dxa"/>
+            <w:gridSpan w:val="3"/>
+          </w:tcPr>
+          <w:p>
+            <w:pPr>
+              <w:jc w:val="both"/>
+            </w:pPr>
+            <w:proofErr w:type="spellStart"/>
+            <w:r>
+              <w:t>StepSwitches</w:t>
+            </w:r>
+            <w:proofErr w:type="spellEnd"/>
+            <w:r>
+              <w:t>()</w:t>
+            </w:r>
+            <w:r>
+              <w:t xml:space="preserve"> : </w:t>
+            </w:r>
+            <w:proofErr w:type="spellStart"/>
+            <w:r>
+              <w:t>boolean</w:t>
+            </w:r>
+            <w:proofErr w:type="spellEnd"/>
+            <w:r>
+              <w:t xml:space="preserve"> </w:t>
+            </w:r>
+          </w:p>
+          <w:p>
+            <w:pPr>
+              <w:jc w:val="both"/>
+              <w:rPr>
+                <w:b w:val="0"/>
+                <w:i/>
+              </w:rPr>
+            </w:pPr>
+            <w:r>
+              <w:rPr>
+                <w:b w:val="0"/>
+                <w:i/>
+              </w:rPr>
+              <w:t xml:space="preserve">This </w:t>
+            </w:r>
+            <w:r>
+              <w:rPr>
+                <w:b w:val="0"/>
+                <w:i/>
+              </w:rPr>
+              <w:t>is the polling function t</w:t>
+            </w:r>
+            <w:r>
+              <w:rPr>
+                <w:b w:val="0"/>
+                <w:i/>
+              </w:rPr>
+              <w:t xml:space="preserve">hat </w:t>
+            </w:r>
+            <w:r>
+              <w:rPr>
+                <w:b w:val="0"/>
+                <w:i/>
+              </w:rPr>
+              <w:t xml:space="preserve">will check if soap switch </w:t>
+            </w:r>
+            <w:r>
+              <w:rPr>
+                <w:b w:val="0"/>
+                <w:i/>
+              </w:rPr>
+              <w:t>2</w:t>
+            </w:r>
+            <w:r>
+              <w:rPr>
+                <w:b w:val="0"/>
+                <w:i/>
+              </w:rPr>
+              <w:t xml:space="preserve"> is turned on and will turn on soap </w:t>
+            </w:r>
+            <w:r>
+              <w:rPr>
+                <w:b w:val="0"/>
+                <w:i/>
+              </w:rPr>
+              <w:t>2</w:t>
+            </w:r>
+            <w:r>
+              <w:rPr>
+                <w:b w:val="0"/>
+                <w:i/>
+              </w:rPr>
+              <w:t xml:space="preserve"> LED accordingly</w:t>
+            </w:r>
+            <w:r>
+              <w:rPr>
+                <w:b w:val="0"/>
+                <w:i/>
+              </w:rPr>
+              <w:t>.</w:t>
+            </w:r>
+          </w:p>
+        </w:tc>
+      </w:tr>
+      <w:tr>
+        <w:trPr>
+          <w:trHeight w:val="206"/>
+        </w:trPr>
+        <w:tc>
+          <w:tcPr>
+            <w:cnfStyle w:val="001000000000" w:firstRow="0" w:lastRow="0" w:firstColumn="1" w:lastColumn="0" w:oddVBand="0" w:evenVBand="0" w:oddHBand="0" w:evenHBand="0" w:firstRowFirstColumn="0" w:firstRowLastColumn="0" w:lastRowFirstColumn="0" w:lastRowLastColumn="0"/>
+            <w:tcW w:w="9350" w:type="dxa"/>
+            <w:gridSpan w:val="3"/>
+          </w:tcPr>
+          <w:p>
+            <w:pPr>
+              <w:jc w:val="both"/>
+            </w:pPr>
+            <w:proofErr w:type="spellStart"/>
+            <w:r>
+              <w:t>StepCoinWallet</w:t>
+            </w:r>
+            <w:proofErr w:type="spellEnd"/>
+            <w:r>
+              <w:t xml:space="preserve">() </w:t>
+            </w:r>
+            <w:r>
+              <w:t xml:space="preserve">: </w:t>
+            </w:r>
+            <w:proofErr w:type="spellStart"/>
+            <w:r>
+              <w:t>boolean</w:t>
+            </w:r>
+            <w:proofErr w:type="spellEnd"/>
+          </w:p>
+          <w:p>
+            <w:pPr>
+              <w:jc w:val="both"/>
+            </w:pPr>
+            <w:r>
+              <w:rPr>
+                <w:b w:val="0"/>
+                <w:i/>
+              </w:rPr>
+              <w:t xml:space="preserve">Is the setter function for soapCpt1 property, and will turn the soap 1 LED on or off according to the Boolean argument provided. </w:t>
+            </w:r>
+          </w:p>
+        </w:tc>
+      </w:tr>
+      <w:tr>
+        <w:trPr>
+          <w:trHeight w:val="206"/>
+        </w:trPr>
+        <w:tc>
+          <w:tcPr>
+            <w:cnfStyle w:val="001000000000" w:firstRow="0" w:lastRow="0" w:firstColumn="1" w:lastColumn="0" w:oddVBand="0" w:evenVBand="0" w:oddHBand="0" w:evenHBand="0" w:firstRowFirstColumn="0" w:firstRowLastColumn="0" w:lastRowFirstColumn="0" w:lastRowLastColumn="0"/>
+            <w:tcW w:w="9350" w:type="dxa"/>
+            <w:gridSpan w:val="3"/>
+          </w:tcPr>
+          <w:p>
+            <w:pPr>
+              <w:jc w:val="both"/>
+            </w:pPr>
+            <w:proofErr w:type="spellStart"/>
+            <w:r>
+              <w:t>IsReady</w:t>
+            </w:r>
+            <w:proofErr w:type="spellEnd"/>
+            <w:r>
+              <w:t xml:space="preserve">(char prog) </w:t>
+            </w:r>
+            <w:r>
+              <w:t xml:space="preserve">: </w:t>
+            </w:r>
+            <w:proofErr w:type="spellStart"/>
+            <w:r>
+              <w:t>boolean</w:t>
+            </w:r>
+            <w:proofErr w:type="spellEnd"/>
+          </w:p>
+          <w:p>
+            <w:pPr>
+              <w:jc w:val="both"/>
+              <w:rPr>
+                <w:b w:val="0"/>
+                <w:i/>
+              </w:rPr>
+            </w:pPr>
+            <w:r>
+              <w:rPr>
+                <w:b w:val="0"/>
+                <w:i/>
+              </w:rPr>
+              <w:t>Is the setter function for soapCpt2 property, and will turn the soap 2 LED on or off according to the Boolean argument provided.</w:t>
+            </w:r>
+          </w:p>
+        </w:tc>
+      </w:tr>
+      <w:tr>
+        <w:trPr>
+          <w:trHeight w:val="206"/>
+        </w:trPr>
+        <w:tc>
+          <w:tcPr>
+            <w:cnfStyle w:val="001000000000" w:firstRow="0" w:lastRow="0" w:firstColumn="1" w:lastColumn="0" w:oddVBand="0" w:evenVBand="0" w:oddHBand="0" w:evenHBand="0" w:firstRowFirstColumn="0" w:firstRowLastColumn="0" w:lastRowFirstColumn="0" w:lastRowLastColumn="0"/>
+            <w:tcW w:w="9350" w:type="dxa"/>
+            <w:gridSpan w:val="3"/>
+          </w:tcPr>
+          <w:p>
+            <w:pPr>
+              <w:jc w:val="both"/>
+            </w:pPr>
+            <w:proofErr w:type="spellStart"/>
+            <w:r>
+              <w:t>setCoinWallet</w:t>
+            </w:r>
+            <w:proofErr w:type="spellEnd"/>
+            <w:r>
+              <w:t>(</w:t>
+            </w:r>
+            <w:proofErr w:type="spellStart"/>
+            <w:r>
+              <w:t>CoinWallet</w:t>
+            </w:r>
+            <w:proofErr w:type="spellEnd"/>
+            <w:r>
+              <w:t>* c)</w:t>
             </w:r>
             <w:bookmarkStart w:id="0" w:name="_GoBack"/>
             <w:bookmarkEnd w:id="0"/>
             <w:r>
+              <w:t>: void</w:t>
+            </w:r>
+          </w:p>
+          <w:p>
+            <w:pPr>
+              <w:jc w:val="both"/>
+            </w:pPr>
+            <w:r>
+              <w:rPr>
+                <w:b w:val="0"/>
+                <w:i/>
+              </w:rPr>
+              <w:t xml:space="preserve">Assigns the pointer to </w:t>
+            </w:r>
+            <w:proofErr w:type="spellStart"/>
+            <w:r>
+              <w:rPr>
+                <w:b w:val="0"/>
+                <w:i/>
+              </w:rPr>
+              <w:t>ISoap</w:t>
+            </w:r>
+            <w:proofErr w:type="spellEnd"/>
+            <w:r>
+              <w:rPr>
+                <w:b w:val="0"/>
+                <w:i/>
+              </w:rPr>
+              <w:t xml:space="preserve"> object(actually </w:t>
+            </w:r>
+            <w:proofErr w:type="spellStart"/>
+            <w:r>
+              <w:rPr>
+                <w:b w:val="0"/>
+                <w:i/>
+              </w:rPr>
+              <w:t>HardwareControl</w:t>
+            </w:r>
+            <w:proofErr w:type="spellEnd"/>
+            <w:r>
+              <w:rPr>
+                <w:b w:val="0"/>
+                <w:i/>
+              </w:rPr>
+              <w:t xml:space="preserve"> object) in its argument to the </w:t>
+            </w:r>
+            <w:proofErr w:type="spellStart"/>
+            <w:r>
+              <w:rPr>
+                <w:b w:val="0"/>
+                <w:i/>
+              </w:rPr>
+              <w:t>iSoap</w:t>
+            </w:r>
+            <w:proofErr w:type="spellEnd"/>
+            <w:r>
               <w:rPr>
                 <w:b w:val="0"/>
                 <w:i/>
@@ -1244,6 +2834,10 @@
           <w:p>
             <w:pPr>
               <w:jc w:val="both"/>
+              <w:rPr>
+                <w:b w:val="0"/>
+                <w:i/>
+              </w:rPr>
             </w:pPr>
             <w:r>
               <w:t>All functions are implemented. The classes are yet to be tested.</w:t>
@@ -1251,7 +2845,31 @@
           </w:p>
         </w:tc>
       </w:tr>
+      <w:tr>
+        <w:trPr>
+          <w:trHeight w:val="206"/>
+        </w:trPr>
+        <w:tc>
+          <w:tcPr>
+            <w:cnfStyle w:val="001000000000" w:firstRow="0" w:lastRow="0" w:firstColumn="1" w:lastColumn="0" w:oddVBand="0" w:evenVBand="0" w:oddHBand="0" w:evenHBand="0" w:firstRowFirstColumn="0" w:firstRowLastColumn="0" w:lastRowFirstColumn="0" w:lastRowLastColumn="0"/>
+            <w:tcW w:w="9350" w:type="dxa"/>
+            <w:gridSpan w:val="3"/>
+          </w:tcPr>
+          <w:p>
+            <w:pPr>
+              <w:jc w:val="both"/>
+            </w:pPr>
+          </w:p>
+        </w:tc>
+      </w:tr>
     </w:tbl>
+    <w:p>
+      <w:pPr>
+        <w:rPr>
+          <w:b/>
+        </w:rPr>
+      </w:pPr>
+    </w:p>
     <w:p>
       <w:pPr>
         <w:rPr>
@@ -1399,6 +3017,7 @@
     <w:lsdException w:name="HTML Sample" w:semiHidden="1" w:unhideWhenUsed="1"/>
     <w:lsdException w:name="HTML Typewriter" w:semiHidden="1" w:unhideWhenUsed="1"/>
     <w:lsdException w:name="HTML Variable" w:semiHidden="1" w:unhideWhenUsed="1"/>
+    <w:lsdException w:name="Normal Table" w:semiHidden="1" w:unhideWhenUsed="1"/>
     <w:lsdException w:name="annotation subject" w:semiHidden="1" w:unhideWhenUsed="1"/>
     <w:lsdException w:name="No List" w:semiHidden="1" w:unhideWhenUsed="1"/>
     <w:lsdException w:name="Outline List 1" w:semiHidden="1" w:unhideWhenUsed="1"/>
@@ -1443,6 +3062,7 @@
     <w:lsdException w:name="Table Professional" w:semiHidden="1" w:unhideWhenUsed="1"/>
     <w:lsdException w:name="Table Subtle 1" w:semiHidden="1" w:unhideWhenUsed="1"/>
     <w:lsdException w:name="Table Subtle 2" w:semiHidden="1" w:unhideWhenUsed="1"/>
+    <w:lsdException w:name="Table Web 1" w:semiHidden="1" w:unhideWhenUsed="1"/>
     <w:lsdException w:name="Table Web 2" w:semiHidden="1" w:unhideWhenUsed="1"/>
     <w:lsdException w:name="Table Web 3" w:semiHidden="1" w:unhideWhenUsed="1"/>
     <w:lsdException w:name="Balloon Text" w:semiHidden="1" w:unhideWhenUsed="1"/>

</xml_diff>

<commit_message>
write up for program executor
</commit_message>
<xml_diff>
--- a/Codes/Bilal/TempleForImmediateClass_Bilal.docx
+++ b/Codes/Bilal/TempleForImmediateClass_Bilal.docx
@@ -69,11 +69,9 @@
             <w:pPr>
               <w:jc w:val="both"/>
             </w:pPr>
-            <w:proofErr w:type="spellStart"/>
             <w:r>
               <w:t>iLock</w:t>
             </w:r>
-            <w:proofErr w:type="spellEnd"/>
           </w:p>
         </w:tc>
         <w:tc>
@@ -85,13 +83,8 @@
               <w:jc w:val="both"/>
               <w:cnfStyle w:val="000000000000" w:firstRow="0" w:lastRow="0" w:firstColumn="0" w:lastColumn="0" w:oddVBand="0" w:evenVBand="0" w:oddHBand="0" w:evenHBand="0" w:firstRowFirstColumn="0" w:firstRowLastColumn="0" w:lastRowFirstColumn="0" w:lastRowLastColumn="0"/>
             </w:pPr>
-            <w:proofErr w:type="spellStart"/>
-            <w:r>
-              <w:t>ILock</w:t>
-            </w:r>
-            <w:proofErr w:type="spellEnd"/>
-            <w:r>
-              <w:t xml:space="preserve"> *</w:t>
+            <w:r>
+              <w:t>ILock *</w:t>
             </w:r>
             <w:r>
               <w:t xml:space="preserve"> </w:t>
@@ -107,51 +100,14 @@
               <w:jc w:val="both"/>
               <w:cnfStyle w:val="000000000000" w:firstRow="0" w:lastRow="0" w:firstColumn="0" w:lastColumn="0" w:oddVBand="0" w:evenVBand="0" w:oddHBand="0" w:evenHBand="0" w:firstRowFirstColumn="0" w:firstRowLastColumn="0" w:lastRowFirstColumn="0" w:lastRowLastColumn="0"/>
             </w:pPr>
-            <w:proofErr w:type="spellStart"/>
-            <w:r>
-              <w:t>iLock</w:t>
-            </w:r>
-            <w:proofErr w:type="spellEnd"/>
-            <w:r>
-              <w:t xml:space="preserve"> is a pointer to a </w:t>
-            </w:r>
-            <w:proofErr w:type="spellStart"/>
-            <w:r>
-              <w:t>ILock</w:t>
-            </w:r>
-            <w:proofErr w:type="spellEnd"/>
-            <w:r>
-              <w:t xml:space="preserve"> type interface which is implemented in the </w:t>
-            </w:r>
-            <w:proofErr w:type="spellStart"/>
-            <w:r>
-              <w:t>HardwareControl</w:t>
-            </w:r>
-            <w:proofErr w:type="spellEnd"/>
-            <w:r>
-              <w:t xml:space="preserve"> class. </w:t>
-            </w:r>
-            <w:r>
-              <w:t xml:space="preserve">The </w:t>
-            </w:r>
-            <w:proofErr w:type="spellStart"/>
-            <w:r>
-              <w:t>iLock</w:t>
-            </w:r>
-            <w:proofErr w:type="spellEnd"/>
-            <w:r>
-              <w:t xml:space="preserve"> will essentially po</w:t>
-            </w:r>
-            <w:r>
-              <w:t xml:space="preserve">int to a </w:t>
-            </w:r>
-            <w:proofErr w:type="spellStart"/>
-            <w:r>
-              <w:t>HardwareControl</w:t>
-            </w:r>
-            <w:proofErr w:type="spellEnd"/>
-            <w:r>
-              <w:t xml:space="preserve"> object which it can use to interact with the hardware IO.</w:t>
+            <w:r>
+              <w:t xml:space="preserve">iLock is a pointer to a ILock type interface which is implemented in the HardwareControl class. </w:t>
+            </w:r>
+            <w:r>
+              <w:t>The iLock will essentially po</w:t>
+            </w:r>
+            <w:r>
+              <w:t>int to a HardwareControl object which it can use to interact with the hardware IO.</w:t>
             </w:r>
           </w:p>
         </w:tc>
@@ -280,16 +236,11 @@
               <w:t>Lock</w:t>
             </w:r>
             <w:r>
-              <w:t>(</w:t>
-            </w:r>
-            <w:proofErr w:type="spellStart"/>
-            <w:r>
-              <w:t>I</w:t>
+              <w:t>(I</w:t>
             </w:r>
             <w:r>
               <w:t>Lock</w:t>
             </w:r>
-            <w:proofErr w:type="spellEnd"/>
             <w:r>
               <w:t xml:space="preserve"> *) </w:t>
             </w:r>
@@ -308,33 +259,8 @@
                 <w:b w:val="0"/>
                 <w:i/>
               </w:rPr>
-              <w:t xml:space="preserve"> which takes an </w:t>
-            </w:r>
-            <w:proofErr w:type="spellStart"/>
-            <w:r>
-              <w:rPr>
-                <w:b w:val="0"/>
-                <w:i/>
-              </w:rPr>
-              <w:t>ILock</w:t>
-            </w:r>
-            <w:proofErr w:type="spellEnd"/>
-            <w:r>
-              <w:rPr>
-                <w:b w:val="0"/>
-                <w:i/>
-              </w:rPr>
-              <w:t xml:space="preserve"> pointer and assigns it to </w:t>
-            </w:r>
-            <w:proofErr w:type="spellStart"/>
-            <w:r>
-              <w:rPr>
-                <w:b w:val="0"/>
-                <w:i/>
-              </w:rPr>
-              <w:t>iLock</w:t>
-            </w:r>
-            <w:proofErr w:type="spellEnd"/>
+              <w:t xml:space="preserve"> which takes an ILock pointer and assigns it to iLock</w:t>
+            </w:r>
           </w:p>
         </w:tc>
       </w:tr>
@@ -352,11 +278,9 @@
             <w:pPr>
               <w:jc w:val="both"/>
             </w:pPr>
-            <w:proofErr w:type="spellStart"/>
             <w:r>
               <w:t>lockMachine</w:t>
             </w:r>
-            <w:proofErr w:type="spellEnd"/>
             <w:r>
               <w:t xml:space="preserve">() : </w:t>
             </w:r>
@@ -410,11 +334,9 @@
             <w:pPr>
               <w:jc w:val="both"/>
             </w:pPr>
-            <w:proofErr w:type="spellStart"/>
             <w:r>
               <w:t>checkLock</w:t>
             </w:r>
-            <w:proofErr w:type="spellEnd"/>
             <w:r>
               <w:t>(): Boolean</w:t>
             </w:r>
@@ -447,11 +369,9 @@
             <w:pPr>
               <w:jc w:val="both"/>
             </w:pPr>
-            <w:proofErr w:type="spellStart"/>
             <w:r>
               <w:t>setLock</w:t>
             </w:r>
-            <w:proofErr w:type="spellEnd"/>
             <w:r>
               <w:t>(</w:t>
             </w:r>
@@ -501,21 +421,14 @@
             <w:pPr>
               <w:jc w:val="both"/>
             </w:pPr>
-            <w:proofErr w:type="spellStart"/>
             <w:r>
               <w:t>setInterface</w:t>
             </w:r>
-            <w:proofErr w:type="spellEnd"/>
             <w:r>
               <w:t>(</w:t>
             </w:r>
-            <w:proofErr w:type="spellStart"/>
-            <w:r>
-              <w:t>ILock</w:t>
-            </w:r>
-            <w:proofErr w:type="spellEnd"/>
-            <w:r>
-              <w:t xml:space="preserve"> *</w:t>
+            <w:r>
+              <w:t>ILock *</w:t>
             </w:r>
             <w:r>
               <w:t>) : void</w:t>
@@ -535,55 +448,7 @@
                 <w:i/>
               </w:rPr>
               <w:lastRenderedPageBreak/>
-              <w:t xml:space="preserve">Assigns the pointer to </w:t>
-            </w:r>
-            <w:proofErr w:type="spellStart"/>
-            <w:r>
-              <w:rPr>
-                <w:b w:val="0"/>
-                <w:i/>
-              </w:rPr>
-              <w:t>ILock</w:t>
-            </w:r>
-            <w:proofErr w:type="spellEnd"/>
-            <w:r>
-              <w:rPr>
-                <w:b w:val="0"/>
-                <w:i/>
-              </w:rPr>
-              <w:t xml:space="preserve"> object(actually </w:t>
-            </w:r>
-            <w:proofErr w:type="spellStart"/>
-            <w:r>
-              <w:rPr>
-                <w:b w:val="0"/>
-                <w:i/>
-              </w:rPr>
-              <w:t>HardwareControl</w:t>
-            </w:r>
-            <w:proofErr w:type="spellEnd"/>
-            <w:r>
-              <w:rPr>
-                <w:b w:val="0"/>
-                <w:i/>
-              </w:rPr>
-              <w:t xml:space="preserve"> object) in its argument to the </w:t>
-            </w:r>
-            <w:proofErr w:type="spellStart"/>
-            <w:r>
-              <w:rPr>
-                <w:b w:val="0"/>
-                <w:i/>
-              </w:rPr>
-              <w:t>iLock</w:t>
-            </w:r>
-            <w:proofErr w:type="spellEnd"/>
-            <w:r>
-              <w:rPr>
-                <w:b w:val="0"/>
-                <w:i/>
-              </w:rPr>
-              <w:t xml:space="preserve"> property.</w:t>
+              <w:t>Assigns the pointer to ILock object(actually HardwareControl object) in its argument to the iLock property.</w:t>
             </w:r>
           </w:p>
         </w:tc>
@@ -683,14 +548,12 @@
             <w:pPr>
               <w:jc w:val="both"/>
             </w:pPr>
-            <w:proofErr w:type="spellStart"/>
             <w:r>
               <w:t>i</w:t>
             </w:r>
             <w:r>
               <w:t>Soap</w:t>
             </w:r>
-            <w:proofErr w:type="spellEnd"/>
           </w:p>
         </w:tc>
         <w:tc>
@@ -702,14 +565,12 @@
               <w:jc w:val="both"/>
               <w:cnfStyle w:val="000000000000" w:firstRow="0" w:lastRow="0" w:firstColumn="0" w:lastColumn="0" w:oddVBand="0" w:evenVBand="0" w:oddHBand="0" w:evenHBand="0" w:firstRowFirstColumn="0" w:firstRowLastColumn="0" w:lastRowFirstColumn="0" w:lastRowLastColumn="0"/>
             </w:pPr>
-            <w:proofErr w:type="spellStart"/>
             <w:r>
               <w:t>I</w:t>
             </w:r>
             <w:r>
               <w:t>Soap</w:t>
             </w:r>
-            <w:proofErr w:type="spellEnd"/>
             <w:r>
               <w:t xml:space="preserve"> * </w:t>
             </w:r>
@@ -724,14 +585,12 @@
               <w:jc w:val="both"/>
               <w:cnfStyle w:val="000000000000" w:firstRow="0" w:lastRow="0" w:firstColumn="0" w:lastColumn="0" w:oddVBand="0" w:evenVBand="0" w:oddHBand="0" w:evenHBand="0" w:firstRowFirstColumn="0" w:firstRowLastColumn="0" w:lastRowFirstColumn="0" w:lastRowLastColumn="0"/>
             </w:pPr>
-            <w:proofErr w:type="spellStart"/>
             <w:r>
               <w:t>i</w:t>
             </w:r>
             <w:r>
               <w:t>Soap</w:t>
             </w:r>
-            <w:proofErr w:type="spellEnd"/>
             <w:r>
               <w:t xml:space="preserve"> is a pointer to a</w:t>
             </w:r>
@@ -739,45 +598,19 @@
               <w:t>n</w:t>
             </w:r>
             <w:r>
-              <w:t xml:space="preserve"> </w:t>
-            </w:r>
-            <w:proofErr w:type="spellStart"/>
-            <w:r>
-              <w:t>I</w:t>
+              <w:t xml:space="preserve"> I</w:t>
             </w:r>
             <w:r>
               <w:t>Soap</w:t>
             </w:r>
-            <w:proofErr w:type="spellEnd"/>
-            <w:r>
-              <w:t xml:space="preserve"> type interface which is implemented in the </w:t>
-            </w:r>
-            <w:proofErr w:type="spellStart"/>
-            <w:r>
-              <w:t>HardwareControl</w:t>
-            </w:r>
-            <w:proofErr w:type="spellEnd"/>
-            <w:r>
-              <w:t xml:space="preserve"> class. The </w:t>
-            </w:r>
-            <w:proofErr w:type="spellStart"/>
-            <w:r>
-              <w:t>i</w:t>
+            <w:r>
+              <w:t xml:space="preserve"> type interface which is implemented in the HardwareControl class. The i</w:t>
             </w:r>
             <w:r>
               <w:t>Soap</w:t>
             </w:r>
-            <w:proofErr w:type="spellEnd"/>
-            <w:r>
-              <w:t xml:space="preserve"> will essentially point to a </w:t>
-            </w:r>
-            <w:proofErr w:type="spellStart"/>
-            <w:r>
-              <w:t>HardwareControl</w:t>
-            </w:r>
-            <w:proofErr w:type="spellEnd"/>
-            <w:r>
-              <w:t xml:space="preserve"> object which it can use to interact with the hardware IO.</w:t>
+            <w:r>
+              <w:t xml:space="preserve"> will essentially point to a HardwareControl object which it can use to interact with the hardware IO.</w:t>
             </w:r>
           </w:p>
         </w:tc>
@@ -959,16 +792,11 @@
               <w:t>Soap</w:t>
             </w:r>
             <w:r>
-              <w:t>(</w:t>
-            </w:r>
-            <w:proofErr w:type="spellStart"/>
-            <w:r>
-              <w:t>I</w:t>
+              <w:t>(I</w:t>
             </w:r>
             <w:r>
               <w:t>Soap</w:t>
             </w:r>
-            <w:proofErr w:type="spellEnd"/>
             <w:r>
               <w:t xml:space="preserve"> *) </w:t>
             </w:r>
@@ -980,15 +808,7 @@
                 <w:b w:val="0"/>
                 <w:i/>
               </w:rPr>
-              <w:t xml:space="preserve">constructor of the class which takes an </w:t>
-            </w:r>
-            <w:proofErr w:type="spellStart"/>
-            <w:r>
-              <w:rPr>
-                <w:b w:val="0"/>
-                <w:i/>
-              </w:rPr>
-              <w:t>I</w:t>
+              <w:t>constructor of the class which takes an I</w:t>
             </w:r>
             <w:r>
               <w:rPr>
@@ -997,21 +817,12 @@
               </w:rPr>
               <w:t>Soap</w:t>
             </w:r>
-            <w:proofErr w:type="spellEnd"/>
-            <w:r>
-              <w:rPr>
-                <w:b w:val="0"/>
-                <w:i/>
-              </w:rPr>
-              <w:t xml:space="preserve"> pointer and assigns it to </w:t>
-            </w:r>
-            <w:proofErr w:type="spellStart"/>
-            <w:r>
-              <w:rPr>
-                <w:b w:val="0"/>
-                <w:i/>
-              </w:rPr>
-              <w:t>i</w:t>
+            <w:r>
+              <w:rPr>
+                <w:b w:val="0"/>
+                <w:i/>
+              </w:rPr>
+              <w:t xml:space="preserve"> pointer and assigns it to i</w:t>
             </w:r>
             <w:r>
               <w:rPr>
@@ -1020,7 +831,6 @@
               </w:rPr>
               <w:t>Soap</w:t>
             </w:r>
-            <w:proofErr w:type="spellEnd"/>
           </w:p>
         </w:tc>
       </w:tr>
@@ -1044,11 +854,9 @@
             <w:r>
               <w:t xml:space="preserve">() : </w:t>
             </w:r>
-            <w:proofErr w:type="spellStart"/>
             <w:r>
               <w:t>boolean</w:t>
             </w:r>
-            <w:proofErr w:type="spellEnd"/>
           </w:p>
           <w:p>
             <w:pPr>
@@ -1113,13 +921,8 @@
             </w:pPr>
             <w:r>
               <w:lastRenderedPageBreak/>
-              <w:t xml:space="preserve">checkCpt2() : </w:t>
-            </w:r>
-            <w:proofErr w:type="spellStart"/>
-            <w:r>
-              <w:t>boolean</w:t>
-            </w:r>
-            <w:proofErr w:type="spellEnd"/>
+              <w:t>checkCpt2() : boolean</w:t>
+            </w:r>
           </w:p>
           <w:p>
             <w:pPr>
@@ -1344,22 +1147,12 @@
             <w:pPr>
               <w:jc w:val="both"/>
             </w:pPr>
-            <w:proofErr w:type="spellStart"/>
-            <w:r>
-              <w:t>setInterface</w:t>
-            </w:r>
-            <w:proofErr w:type="spellEnd"/>
-            <w:r>
-              <w:t>(</w:t>
-            </w:r>
-            <w:proofErr w:type="spellStart"/>
-            <w:r>
-              <w:t>I</w:t>
+            <w:r>
+              <w:t>setInterface(I</w:t>
             </w:r>
             <w:r>
               <w:t>Soap</w:t>
             </w:r>
-            <w:proofErr w:type="spellEnd"/>
             <w:r>
               <w:t xml:space="preserve"> *) : void</w:t>
             </w:r>
@@ -1377,15 +1170,7 @@
                 <w:b w:val="0"/>
                 <w:i/>
               </w:rPr>
-              <w:t xml:space="preserve">Assigns the pointer to </w:t>
-            </w:r>
-            <w:proofErr w:type="spellStart"/>
-            <w:r>
-              <w:rPr>
-                <w:b w:val="0"/>
-                <w:i/>
-              </w:rPr>
-              <w:t>I</w:t>
+              <w:t>Assigns the pointer to I</w:t>
             </w:r>
             <w:r>
               <w:rPr>
@@ -1394,37 +1179,12 @@
               </w:rPr>
               <w:t>Soap</w:t>
             </w:r>
-            <w:proofErr w:type="spellEnd"/>
-            <w:r>
-              <w:rPr>
-                <w:b w:val="0"/>
-                <w:i/>
-              </w:rPr>
-              <w:t xml:space="preserve"> object(actually </w:t>
-            </w:r>
-            <w:proofErr w:type="spellStart"/>
-            <w:r>
-              <w:rPr>
-                <w:b w:val="0"/>
-                <w:i/>
-              </w:rPr>
-              <w:t>HardwareControl</w:t>
-            </w:r>
-            <w:proofErr w:type="spellEnd"/>
-            <w:r>
-              <w:rPr>
-                <w:b w:val="0"/>
-                <w:i/>
-              </w:rPr>
-              <w:t xml:space="preserve"> object) in its argument to the </w:t>
-            </w:r>
-            <w:proofErr w:type="spellStart"/>
-            <w:r>
-              <w:rPr>
-                <w:b w:val="0"/>
-                <w:i/>
-              </w:rPr>
-              <w:t>i</w:t>
+            <w:r>
+              <w:rPr>
+                <w:b w:val="0"/>
+                <w:i/>
+              </w:rPr>
+              <w:t xml:space="preserve"> object(actually HardwareControl object) in its argument to the i</w:t>
             </w:r>
             <w:r>
               <w:rPr>
@@ -1433,7 +1193,6 @@
               </w:rPr>
               <w:t>Soap</w:t>
             </w:r>
-            <w:proofErr w:type="spellEnd"/>
             <w:r>
               <w:rPr>
                 <w:b w:val="0"/>
@@ -1556,14 +1315,12 @@
             <w:pPr>
               <w:jc w:val="both"/>
             </w:pPr>
-            <w:proofErr w:type="spellStart"/>
             <w:r>
               <w:t>m</w:t>
             </w:r>
             <w:r>
               <w:t>ProgramSettings</w:t>
             </w:r>
-            <w:proofErr w:type="spellEnd"/>
           </w:p>
         </w:tc>
         <w:tc>
@@ -1575,11 +1332,9 @@
               <w:jc w:val="both"/>
               <w:cnfStyle w:val="000000000000" w:firstRow="0" w:lastRow="0" w:firstColumn="0" w:lastColumn="0" w:oddVBand="0" w:evenVBand="0" w:oddHBand="0" w:evenHBand="0" w:firstRowFirstColumn="0" w:firstRowLastColumn="0" w:lastRowFirstColumn="0" w:lastRowLastColumn="0"/>
             </w:pPr>
-            <w:proofErr w:type="spellStart"/>
             <w:r>
               <w:t>ProgramSettings</w:t>
             </w:r>
-            <w:proofErr w:type="spellEnd"/>
             <w:r>
               <w:t xml:space="preserve"> * </w:t>
             </w:r>
@@ -1594,22 +1349,18 @@
               <w:jc w:val="both"/>
               <w:cnfStyle w:val="000000000000" w:firstRow="0" w:lastRow="0" w:firstColumn="0" w:lastColumn="0" w:oddVBand="0" w:evenVBand="0" w:oddHBand="0" w:evenHBand="0" w:firstRowFirstColumn="0" w:firstRowLastColumn="0" w:lastRowFirstColumn="0" w:lastRowLastColumn="0"/>
             </w:pPr>
-            <w:proofErr w:type="spellStart"/>
             <w:r>
               <w:t>m</w:t>
             </w:r>
             <w:r>
               <w:t>ProgramSettings</w:t>
             </w:r>
-            <w:proofErr w:type="spellEnd"/>
             <w:r>
               <w:t xml:space="preserve"> is a pointer to an </w:t>
             </w:r>
-            <w:proofErr w:type="spellStart"/>
             <w:r>
               <w:t>ProgramSettings</w:t>
             </w:r>
-            <w:proofErr w:type="spellEnd"/>
             <w:r>
               <w:t xml:space="preserve"> </w:t>
             </w:r>
@@ -1644,7 +1395,6 @@
             <w:pPr>
               <w:jc w:val="both"/>
             </w:pPr>
-            <w:proofErr w:type="spellStart"/>
             <w:r>
               <w:lastRenderedPageBreak/>
               <w:t>m</w:t>
@@ -1652,7 +1402,6 @@
             <w:r>
               <w:t>CoinWallet</w:t>
             </w:r>
-            <w:proofErr w:type="spellEnd"/>
           </w:p>
         </w:tc>
         <w:tc>
@@ -1664,11 +1413,9 @@
               <w:jc w:val="both"/>
               <w:cnfStyle w:val="000000000000" w:firstRow="0" w:lastRow="0" w:firstColumn="0" w:lastColumn="0" w:oddVBand="0" w:evenVBand="0" w:oddHBand="0" w:evenHBand="0" w:firstRowFirstColumn="0" w:firstRowLastColumn="0" w:lastRowFirstColumn="0" w:lastRowLastColumn="0"/>
             </w:pPr>
-            <w:proofErr w:type="spellStart"/>
             <w:r>
               <w:t>CoinWallet</w:t>
             </w:r>
-            <w:proofErr w:type="spellEnd"/>
             <w:r>
               <w:t xml:space="preserve"> *</w:t>
             </w:r>
@@ -1683,24 +1430,14 @@
               <w:jc w:val="both"/>
               <w:cnfStyle w:val="000000000000" w:firstRow="0" w:lastRow="0" w:firstColumn="0" w:lastColumn="0" w:oddVBand="0" w:evenVBand="0" w:oddHBand="0" w:evenHBand="0" w:firstRowFirstColumn="0" w:firstRowLastColumn="0" w:lastRowFirstColumn="0" w:lastRowLastColumn="0"/>
             </w:pPr>
-            <w:proofErr w:type="spellStart"/>
             <w:r>
               <w:t>m</w:t>
             </w:r>
             <w:r>
               <w:t>CoinWallet</w:t>
             </w:r>
-            <w:proofErr w:type="spellEnd"/>
-            <w:r>
-              <w:t xml:space="preserve"> is a pointer to an </w:t>
-            </w:r>
-            <w:proofErr w:type="spellStart"/>
-            <w:r>
-              <w:t>CoinWallet</w:t>
-            </w:r>
-            <w:proofErr w:type="spellEnd"/>
-            <w:r>
-              <w:t xml:space="preserve"> type object which contains </w:t>
+            <w:r>
+              <w:t xml:space="preserve"> is a pointer to an CoinWallet type object which contains </w:t>
             </w:r>
             <w:r>
               <w:t>functions and variables related to the amount of money the user puts in the laundry machine</w:t>
@@ -1724,11 +1461,9 @@
             <w:pPr>
               <w:jc w:val="both"/>
             </w:pPr>
-            <w:proofErr w:type="spellStart"/>
             <w:r>
               <w:t>mWater</w:t>
             </w:r>
-            <w:proofErr w:type="spellEnd"/>
           </w:p>
         </w:tc>
         <w:tc>
@@ -1754,13 +1489,8 @@
               <w:jc w:val="both"/>
               <w:cnfStyle w:val="000000000000" w:firstRow="0" w:lastRow="0" w:firstColumn="0" w:lastColumn="0" w:oddVBand="0" w:evenVBand="0" w:oddHBand="0" w:evenHBand="0" w:firstRowFirstColumn="0" w:firstRowLastColumn="0" w:lastRowFirstColumn="0" w:lastRowLastColumn="0"/>
             </w:pPr>
-            <w:proofErr w:type="spellStart"/>
-            <w:r>
-              <w:t>mWater</w:t>
-            </w:r>
-            <w:proofErr w:type="spellEnd"/>
-            <w:r>
-              <w:t xml:space="preserve"> is an object of type Water which contains various variables and functions related to controlling the water-related hardware of the machine.</w:t>
+            <w:r>
+              <w:t>mWater is an object of type Water which contains various variables and functions related to controlling the water-related hardware of the machine.</w:t>
             </w:r>
           </w:p>
         </w:tc>
@@ -1778,14 +1508,12 @@
             <w:pPr>
               <w:jc w:val="both"/>
             </w:pPr>
-            <w:proofErr w:type="spellStart"/>
             <w:r>
               <w:t>m</w:t>
             </w:r>
             <w:r>
               <w:t>Temperature</w:t>
             </w:r>
-            <w:proofErr w:type="spellEnd"/>
           </w:p>
         </w:tc>
         <w:tc>
@@ -1811,22 +1539,18 @@
               <w:jc w:val="both"/>
               <w:cnfStyle w:val="000000000000" w:firstRow="0" w:lastRow="0" w:firstColumn="0" w:lastColumn="0" w:oddVBand="0" w:evenVBand="0" w:oddHBand="0" w:evenHBand="0" w:firstRowFirstColumn="0" w:firstRowLastColumn="0" w:lastRowFirstColumn="0" w:lastRowLastColumn="0"/>
             </w:pPr>
-            <w:proofErr w:type="spellStart"/>
             <w:r>
               <w:t>m</w:t>
             </w:r>
             <w:r>
               <w:t>Temperature</w:t>
             </w:r>
-            <w:proofErr w:type="spellEnd"/>
             <w:r>
               <w:t xml:space="preserve"> is an object of type </w:t>
             </w:r>
-            <w:proofErr w:type="spellStart"/>
             <w:r>
               <w:t>Temparature</w:t>
             </w:r>
-            <w:proofErr w:type="spellEnd"/>
             <w:r>
               <w:t xml:space="preserve"> which contains various variables and function</w:t>
             </w:r>
@@ -1858,14 +1582,12 @@
             <w:pPr>
               <w:jc w:val="both"/>
             </w:pPr>
-            <w:proofErr w:type="spellStart"/>
             <w:r>
               <w:t>m</w:t>
             </w:r>
             <w:r>
               <w:t>Soap</w:t>
             </w:r>
-            <w:proofErr w:type="spellEnd"/>
           </w:p>
         </w:tc>
         <w:tc>
@@ -1891,14 +1613,12 @@
               <w:jc w:val="both"/>
               <w:cnfStyle w:val="000000000000" w:firstRow="0" w:lastRow="0" w:firstColumn="0" w:lastColumn="0" w:oddVBand="0" w:evenVBand="0" w:oddHBand="0" w:evenHBand="0" w:firstRowFirstColumn="0" w:firstRowLastColumn="0" w:lastRowFirstColumn="0" w:lastRowLastColumn="0"/>
             </w:pPr>
-            <w:proofErr w:type="spellStart"/>
             <w:r>
               <w:t>m</w:t>
             </w:r>
             <w:r>
               <w:t>Soap</w:t>
             </w:r>
-            <w:proofErr w:type="spellEnd"/>
             <w:r>
               <w:t xml:space="preserve"> is an object of type </w:t>
             </w:r>
@@ -1942,14 +1662,12 @@
             <w:pPr>
               <w:jc w:val="both"/>
             </w:pPr>
-            <w:proofErr w:type="spellStart"/>
             <w:r>
               <w:t>m</w:t>
             </w:r>
             <w:r>
               <w:t>Lock</w:t>
             </w:r>
-            <w:proofErr w:type="spellEnd"/>
           </w:p>
         </w:tc>
         <w:tc>
@@ -1975,14 +1693,12 @@
               <w:jc w:val="both"/>
               <w:cnfStyle w:val="000000000000" w:firstRow="0" w:lastRow="0" w:firstColumn="0" w:lastColumn="0" w:oddVBand="0" w:evenVBand="0" w:oddHBand="0" w:evenHBand="0" w:firstRowFirstColumn="0" w:firstRowLastColumn="0" w:lastRowFirstColumn="0" w:lastRowLastColumn="0"/>
             </w:pPr>
-            <w:proofErr w:type="spellStart"/>
             <w:r>
               <w:t>m</w:t>
             </w:r>
             <w:r>
               <w:t>Lock</w:t>
             </w:r>
-            <w:proofErr w:type="spellEnd"/>
             <w:r>
               <w:t xml:space="preserve"> is an object of type </w:t>
             </w:r>
@@ -2020,14 +1736,12 @@
             <w:pPr>
               <w:jc w:val="both"/>
             </w:pPr>
-            <w:proofErr w:type="spellStart"/>
             <w:r>
               <w:t>m</w:t>
             </w:r>
             <w:r>
               <w:t>Motor</w:t>
             </w:r>
-            <w:proofErr w:type="spellEnd"/>
           </w:p>
         </w:tc>
         <w:tc>
@@ -2053,14 +1767,12 @@
               <w:jc w:val="both"/>
               <w:cnfStyle w:val="000000000000" w:firstRow="0" w:lastRow="0" w:firstColumn="0" w:lastColumn="0" w:oddVBand="0" w:evenVBand="0" w:oddHBand="0" w:evenHBand="0" w:firstRowFirstColumn="0" w:firstRowLastColumn="0" w:lastRowFirstColumn="0" w:lastRowLastColumn="0"/>
             </w:pPr>
-            <w:proofErr w:type="spellStart"/>
             <w:r>
               <w:t>m</w:t>
             </w:r>
             <w:r>
               <w:t>Motor</w:t>
             </w:r>
-            <w:proofErr w:type="spellEnd"/>
             <w:r>
               <w:t xml:space="preserve"> is an object of type </w:t>
             </w:r>
@@ -2104,14 +1816,12 @@
             <w:pPr>
               <w:jc w:val="both"/>
             </w:pPr>
-            <w:proofErr w:type="spellStart"/>
             <w:r>
               <w:t>m</w:t>
             </w:r>
             <w:r>
               <w:t>Buzzer</w:t>
             </w:r>
-            <w:proofErr w:type="spellEnd"/>
           </w:p>
         </w:tc>
         <w:tc>
@@ -2137,14 +1847,12 @@
               <w:jc w:val="both"/>
               <w:cnfStyle w:val="000000000000" w:firstRow="0" w:lastRow="0" w:firstColumn="0" w:lastColumn="0" w:oddVBand="0" w:evenVBand="0" w:oddHBand="0" w:evenHBand="0" w:firstRowFirstColumn="0" w:firstRowLastColumn="0" w:lastRowFirstColumn="0" w:lastRowLastColumn="0"/>
             </w:pPr>
-            <w:proofErr w:type="spellStart"/>
             <w:r>
               <w:t>m</w:t>
             </w:r>
             <w:r>
               <w:t>Buzzer</w:t>
             </w:r>
-            <w:proofErr w:type="spellEnd"/>
             <w:r>
               <w:t xml:space="preserve"> is an object of type </w:t>
             </w:r>
@@ -2248,62 +1956,9 @@
                 <w:b w:val="0"/>
               </w:rPr>
             </w:pPr>
-            <w:proofErr w:type="spellStart"/>
             <w:r>
               <w:lastRenderedPageBreak/>
-              <w:t>ProgramExecutor</w:t>
-            </w:r>
-            <w:proofErr w:type="spellEnd"/>
-            <w:r>
-              <w:t>(</w:t>
-            </w:r>
-            <w:proofErr w:type="spellStart"/>
-            <w:r>
-              <w:t>IBuzzer</w:t>
-            </w:r>
-            <w:proofErr w:type="spellEnd"/>
-            <w:r>
-              <w:t xml:space="preserve">* b, </w:t>
-            </w:r>
-            <w:proofErr w:type="spellStart"/>
-            <w:r>
-              <w:t>IMotor</w:t>
-            </w:r>
-            <w:proofErr w:type="spellEnd"/>
-            <w:r>
-              <w:t xml:space="preserve">* m, </w:t>
-            </w:r>
-            <w:proofErr w:type="spellStart"/>
-            <w:r>
-              <w:t>ILock</w:t>
-            </w:r>
-            <w:proofErr w:type="spellEnd"/>
-            <w:r>
-              <w:t xml:space="preserve">* l, </w:t>
-            </w:r>
-            <w:proofErr w:type="spellStart"/>
-            <w:r>
-              <w:t>ISoap</w:t>
-            </w:r>
-            <w:proofErr w:type="spellEnd"/>
-            <w:r>
-              <w:t xml:space="preserve">* s, </w:t>
-            </w:r>
-            <w:proofErr w:type="spellStart"/>
-            <w:r>
-              <w:t>ITemperature</w:t>
-            </w:r>
-            <w:proofErr w:type="spellEnd"/>
-            <w:r>
-              <w:t xml:space="preserve">* t, </w:t>
-            </w:r>
-            <w:proofErr w:type="spellStart"/>
-            <w:r>
-              <w:t>IWater</w:t>
-            </w:r>
-            <w:proofErr w:type="spellEnd"/>
-            <w:r>
-              <w:t>* w)</w:t>
+              <w:t>ProgramExecutor(IBuzzer* b, IMotor* m, ILock* l, ISoap* s, ITemperature* t, IWater* w)</w:t>
             </w:r>
             <w:r>
               <w:t xml:space="preserve"> </w:t>
@@ -2316,15 +1971,7 @@
                 <w:b w:val="0"/>
                 <w:i/>
               </w:rPr>
-              <w:t xml:space="preserve">constructor of the class which takes an </w:t>
-            </w:r>
-            <w:proofErr w:type="spellStart"/>
-            <w:r>
-              <w:rPr>
-                <w:b w:val="0"/>
-                <w:i/>
-              </w:rPr>
-              <w:t>I</w:t>
+              <w:t>constructor of the class which takes an I</w:t>
             </w:r>
             <w:r>
               <w:rPr>
@@ -2333,87 +1980,13 @@
               </w:rPr>
               <w:t>Soap</w:t>
             </w:r>
-            <w:proofErr w:type="spellEnd"/>
-            <w:r>
-              <w:rPr>
-                <w:b w:val="0"/>
-                <w:i/>
-              </w:rPr>
-              <w:t xml:space="preserve">, </w:t>
-            </w:r>
-            <w:proofErr w:type="spellStart"/>
-            <w:r>
-              <w:rPr>
-                <w:b w:val="0"/>
-                <w:i/>
-              </w:rPr>
-              <w:t>ILock</w:t>
-            </w:r>
-            <w:proofErr w:type="spellEnd"/>
-            <w:r>
-              <w:rPr>
-                <w:b w:val="0"/>
-                <w:i/>
-              </w:rPr>
-              <w:t xml:space="preserve">, </w:t>
-            </w:r>
-            <w:proofErr w:type="spellStart"/>
-            <w:r>
-              <w:rPr>
-                <w:b w:val="0"/>
-                <w:i/>
-              </w:rPr>
-              <w:t>IMotor</w:t>
-            </w:r>
-            <w:proofErr w:type="spellEnd"/>
-            <w:r>
-              <w:rPr>
-                <w:b w:val="0"/>
-                <w:i/>
-              </w:rPr>
-              <w:t xml:space="preserve">, </w:t>
-            </w:r>
-            <w:proofErr w:type="spellStart"/>
-            <w:r>
-              <w:rPr>
-                <w:b w:val="0"/>
-                <w:i/>
-              </w:rPr>
-              <w:t>IBuzzer</w:t>
-            </w:r>
-            <w:proofErr w:type="spellEnd"/>
-            <w:r>
-              <w:rPr>
-                <w:b w:val="0"/>
-                <w:i/>
-              </w:rPr>
-              <w:t xml:space="preserve">, </w:t>
-            </w:r>
-            <w:proofErr w:type="spellStart"/>
-            <w:r>
-              <w:rPr>
-                <w:b w:val="0"/>
-                <w:i/>
-              </w:rPr>
-              <w:t>Itemperature</w:t>
-            </w:r>
-            <w:proofErr w:type="spellEnd"/>
-            <w:r>
-              <w:rPr>
-                <w:b w:val="0"/>
-                <w:i/>
-              </w:rPr>
-              <w:t xml:space="preserve"> and </w:t>
-            </w:r>
-            <w:proofErr w:type="spellStart"/>
-            <w:r>
-              <w:rPr>
-                <w:b w:val="0"/>
-                <w:i/>
-              </w:rPr>
-              <w:t>IWater</w:t>
-            </w:r>
-            <w:proofErr w:type="spellEnd"/>
+            <w:r>
+              <w:rPr>
+                <w:b w:val="0"/>
+                <w:i/>
+              </w:rPr>
+              <w:t>, ILock, IMotor, IBuzzer, Itemperature and IWater</w:t>
+            </w:r>
             <w:r>
               <w:rPr>
                 <w:b w:val="0"/>
@@ -2446,15 +2019,7 @@
               <w:jc w:val="both"/>
             </w:pPr>
             <w:r>
-              <w:t>Start(</w:t>
-            </w:r>
-            <w:proofErr w:type="spellStart"/>
-            <w:r>
-              <w:t>ProgramSettings</w:t>
-            </w:r>
-            <w:proofErr w:type="spellEnd"/>
-            <w:r>
-              <w:t xml:space="preserve"> *)</w:t>
+              <w:t>Start(ProgramSettings *)</w:t>
             </w:r>
             <w:r>
               <w:t xml:space="preserve"> </w:t>
@@ -2465,50 +2030,20 @@
             <w:r>
               <w:t xml:space="preserve"> </w:t>
             </w:r>
-            <w:proofErr w:type="spellStart"/>
             <w:r>
               <w:t>boolean</w:t>
             </w:r>
-            <w:proofErr w:type="spellEnd"/>
-          </w:p>
-          <w:p>
-            <w:pPr>
-              <w:jc w:val="both"/>
-            </w:pPr>
-            <w:r>
-              <w:rPr>
-                <w:b w:val="0"/>
-                <w:i/>
-              </w:rPr>
-              <w:t xml:space="preserve">This </w:t>
-            </w:r>
-            <w:r>
-              <w:rPr>
-                <w:b w:val="0"/>
-                <w:i/>
-              </w:rPr>
-              <w:t>is the polling function t</w:t>
-            </w:r>
-            <w:r>
-              <w:rPr>
-                <w:b w:val="0"/>
-                <w:i/>
-              </w:rPr>
-              <w:t xml:space="preserve">hat </w:t>
-            </w:r>
-            <w:r>
-              <w:rPr>
-                <w:b w:val="0"/>
-                <w:i/>
-              </w:rPr>
-              <w:t>will check if soap switch 1 is turned on and will turn on soap 1 LED accordingly</w:t>
-            </w:r>
-            <w:r>
-              <w:rPr>
-                <w:b w:val="0"/>
-                <w:i/>
-              </w:rPr>
-              <w:t>.</w:t>
+          </w:p>
+          <w:p>
+            <w:pPr>
+              <w:jc w:val="both"/>
+            </w:pPr>
+            <w:r>
+              <w:rPr>
+                <w:b w:val="0"/>
+                <w:i/>
+              </w:rPr>
+              <w:t>This function assigns the program function object in its arguments to the mProgramSettings variable.</w:t>
             </w:r>
           </w:p>
         </w:tc>
@@ -2527,24 +2062,14 @@
             <w:pPr>
               <w:jc w:val="both"/>
             </w:pPr>
-            <w:proofErr w:type="spellStart"/>
-            <w:r>
-              <w:t>StepSwitches</w:t>
-            </w:r>
-            <w:proofErr w:type="spellEnd"/>
-            <w:r>
-              <w:t>()</w:t>
+            <w:r>
+              <w:t>StepSwitches()</w:t>
             </w:r>
             <w:r>
               <w:t xml:space="preserve"> : </w:t>
             </w:r>
-            <w:proofErr w:type="spellStart"/>
-            <w:r>
-              <w:t>boolean</w:t>
-            </w:r>
-            <w:proofErr w:type="spellEnd"/>
-            <w:r>
-              <w:t xml:space="preserve"> </w:t>
+            <w:r>
+              <w:t xml:space="preserve">boolean </w:t>
             </w:r>
           </w:p>
           <w:p>
@@ -2581,42 +2106,7 @@
                 <w:b w:val="0"/>
                 <w:i/>
               </w:rPr>
-              <w:t xml:space="preserve">will check if soap switch </w:t>
-            </w:r>
-            <w:r>
-              <w:rPr>
-                <w:b w:val="0"/>
-                <w:i/>
-              </w:rPr>
-              <w:t>2</w:t>
-            </w:r>
-            <w:r>
-              <w:rPr>
-                <w:b w:val="0"/>
-                <w:i/>
-              </w:rPr>
-              <w:t xml:space="preserve"> is turned on and will turn on soap </w:t>
-            </w:r>
-            <w:r>
-              <w:rPr>
-                <w:b w:val="0"/>
-                <w:i/>
-              </w:rPr>
-              <w:t>2</w:t>
-            </w:r>
-            <w:r>
-              <w:rPr>
-                <w:b w:val="0"/>
-                <w:i/>
-              </w:rPr>
-              <w:t xml:space="preserve"> LED accordingly</w:t>
-            </w:r>
-            <w:r>
-              <w:rPr>
-                <w:b w:val="0"/>
-                <w:i/>
-              </w:rPr>
-              <w:t>.</w:t>
+              <w:t xml:space="preserve">reads the soap and lock switches and turns the corresponding LED’s accordingly. </w:t>
             </w:r>
           </w:p>
         </w:tc>
@@ -2635,33 +2125,44 @@
             <w:pPr>
               <w:jc w:val="both"/>
             </w:pPr>
-            <w:proofErr w:type="spellStart"/>
-            <w:r>
-              <w:t>StepCoinWallet</w:t>
-            </w:r>
-            <w:proofErr w:type="spellEnd"/>
-            <w:r>
-              <w:t xml:space="preserve">() </w:t>
-            </w:r>
-            <w:r>
-              <w:t xml:space="preserve">: </w:t>
-            </w:r>
-            <w:proofErr w:type="spellStart"/>
-            <w:r>
-              <w:t>boolean</w:t>
-            </w:r>
-            <w:proofErr w:type="spellEnd"/>
-          </w:p>
-          <w:p>
-            <w:pPr>
-              <w:jc w:val="both"/>
-            </w:pPr>
-            <w:r>
-              <w:rPr>
-                <w:b w:val="0"/>
-                <w:i/>
-              </w:rPr>
-              <w:t xml:space="preserve">Is the setter function for soapCpt1 property, and will turn the soap 1 LED on or off according to the Boolean argument provided. </w:t>
+            <w:r>
+              <w:t xml:space="preserve">StepCoinWallet() </w:t>
+            </w:r>
+            <w:r>
+              <w:t>: boolean</w:t>
+            </w:r>
+          </w:p>
+          <w:p>
+            <w:pPr>
+              <w:jc w:val="both"/>
+            </w:pPr>
+            <w:r>
+              <w:rPr>
+                <w:b w:val="0"/>
+                <w:i/>
+              </w:rPr>
+              <w:t>Calls the polling function of its mCoinWallet object to read and interpret the button presses for the coins</w:t>
+            </w:r>
+            <w:r>
+              <w:rPr>
+                <w:b w:val="0"/>
+                <w:i/>
+              </w:rPr>
+              <w:t xml:space="preserve"> and turn on or off the corresponding LED’s</w:t>
+            </w:r>
+            <w:r>
+              <w:rPr>
+                <w:b w:val="0"/>
+                <w:i/>
+              </w:rPr>
+              <w:t xml:space="preserve">. </w:t>
+            </w:r>
+            <w:r>
+              <w:rPr>
+                <w:b w:val="0"/>
+                <w:i/>
+              </w:rPr>
+              <w:t xml:space="preserve"> </w:t>
             </w:r>
           </w:p>
         </w:tc>
@@ -2680,37 +2181,34 @@
             <w:pPr>
               <w:jc w:val="both"/>
             </w:pPr>
-            <w:proofErr w:type="spellStart"/>
-            <w:r>
-              <w:t>IsReady</w:t>
-            </w:r>
-            <w:proofErr w:type="spellEnd"/>
-            <w:r>
-              <w:t xml:space="preserve">(char prog) </w:t>
-            </w:r>
-            <w:r>
-              <w:t xml:space="preserve">: </w:t>
-            </w:r>
-            <w:proofErr w:type="spellStart"/>
-            <w:r>
-              <w:t>boolean</w:t>
-            </w:r>
-            <w:proofErr w:type="spellEnd"/>
-          </w:p>
-          <w:p>
-            <w:pPr>
-              <w:jc w:val="both"/>
-              <w:rPr>
-                <w:b w:val="0"/>
-                <w:i/>
-              </w:rPr>
-            </w:pPr>
-            <w:r>
-              <w:rPr>
-                <w:b w:val="0"/>
-                <w:i/>
-              </w:rPr>
-              <w:t>Is the setter function for soapCpt2 property, and will turn the soap 2 LED on or off according to the Boolean argument provided.</w:t>
+            <w:r>
+              <w:t xml:space="preserve">IsReady(char) </w:t>
+            </w:r>
+            <w:r>
+              <w:t>: boolean</w:t>
+            </w:r>
+          </w:p>
+          <w:p>
+            <w:pPr>
+              <w:jc w:val="both"/>
+              <w:rPr>
+                <w:b w:val="0"/>
+                <w:i/>
+              </w:rPr>
+            </w:pPr>
+            <w:r>
+              <w:rPr>
+                <w:b w:val="0"/>
+                <w:i/>
+              </w:rPr>
+              <w:t xml:space="preserve">Resets the program for ProgramSettings to the one provided to it in its arguments. </w:t>
+            </w:r>
+            <w:r>
+              <w:rPr>
+                <w:b w:val="0"/>
+                <w:i/>
+              </w:rPr>
+              <w:t>It then compares the amount of money in its CoinWallet object against the cost of the program of the ProgramSettings objects and returns a true if the money is sufficient or a false otherwise.</w:t>
             </w:r>
           </w:p>
         </w:tc>
@@ -2729,87 +2227,26 @@
             <w:pPr>
               <w:jc w:val="both"/>
             </w:pPr>
-            <w:proofErr w:type="spellStart"/>
-            <w:r>
-              <w:t>setCoinWallet</w:t>
-            </w:r>
-            <w:proofErr w:type="spellEnd"/>
-            <w:r>
-              <w:t>(</w:t>
-            </w:r>
-            <w:proofErr w:type="spellStart"/>
-            <w:r>
-              <w:t>CoinWallet</w:t>
-            </w:r>
-            <w:proofErr w:type="spellEnd"/>
-            <w:r>
-              <w:t>* c)</w:t>
+            <w:r>
+              <w:t>setCoinWallet(CoinWallet* )</w:t>
+            </w:r>
+            <w:r>
+              <w:t>: void</w:t>
+            </w:r>
+          </w:p>
+          <w:p>
+            <w:pPr>
+              <w:jc w:val="both"/>
+            </w:pPr>
+            <w:r>
+              <w:rPr>
+                <w:b w:val="0"/>
+                <w:i/>
+              </w:rPr>
+              <w:t xml:space="preserve">Assigns the pointer in its argument to the mCoinWallet property. </w:t>
             </w:r>
             <w:bookmarkStart w:id="0" w:name="_GoBack"/>
             <w:bookmarkEnd w:id="0"/>
-            <w:r>
-              <w:t>: void</w:t>
-            </w:r>
-          </w:p>
-          <w:p>
-            <w:pPr>
-              <w:jc w:val="both"/>
-            </w:pPr>
-            <w:r>
-              <w:rPr>
-                <w:b w:val="0"/>
-                <w:i/>
-              </w:rPr>
-              <w:t xml:space="preserve">Assigns the pointer to </w:t>
-            </w:r>
-            <w:proofErr w:type="spellStart"/>
-            <w:r>
-              <w:rPr>
-                <w:b w:val="0"/>
-                <w:i/>
-              </w:rPr>
-              <w:t>ISoap</w:t>
-            </w:r>
-            <w:proofErr w:type="spellEnd"/>
-            <w:r>
-              <w:rPr>
-                <w:b w:val="0"/>
-                <w:i/>
-              </w:rPr>
-              <w:t xml:space="preserve"> object(actually </w:t>
-            </w:r>
-            <w:proofErr w:type="spellStart"/>
-            <w:r>
-              <w:rPr>
-                <w:b w:val="0"/>
-                <w:i/>
-              </w:rPr>
-              <w:t>HardwareControl</w:t>
-            </w:r>
-            <w:proofErr w:type="spellEnd"/>
-            <w:r>
-              <w:rPr>
-                <w:b w:val="0"/>
-                <w:i/>
-              </w:rPr>
-              <w:t xml:space="preserve"> object) in its argument to the </w:t>
-            </w:r>
-            <w:proofErr w:type="spellStart"/>
-            <w:r>
-              <w:rPr>
-                <w:b w:val="0"/>
-                <w:i/>
-              </w:rPr>
-              <w:t>iSoap</w:t>
-            </w:r>
-            <w:proofErr w:type="spellEnd"/>
-            <w:r>
-              <w:rPr>
-                <w:b w:val="0"/>
-                <w:i/>
-              </w:rPr>
-              <w:t xml:space="preserve"> property.</w:t>
-            </w:r>
           </w:p>
         </w:tc>
       </w:tr>

</xml_diff>